<commit_message>
Word final para la TA1
</commit_message>
<xml_diff>
--- a/Documentos/TA_1_Semana_7_Caso_de_análisis.docx
+++ b/Documentos/TA_1_Semana_7_Caso_de_análisis.docx
@@ -318,7 +318,7 @@
           <w:sz w:val="28"/>
           <w:szCs w:val="28"/>
         </w:rPr>
-        <w:t>u2019102357</w:t>
+        <w:t>u201910357</w:t>
       </w:r>
     </w:p>
     <w:p>
@@ -663,6 +663,79 @@
     </w:p>
     <w:p>
       <w:pPr>
+        <w:spacing w:line="480" w:lineRule="auto"/>
+        <w:ind w:left="720"/>
+        <w:rPr>
+          <w:rFonts w:ascii="Times New Roman" w:hAnsi="Times New Roman" w:cs="Times New Roman"/>
+          <w:sz w:val="24"/>
+          <w:szCs w:val="24"/>
+        </w:rPr>
+      </w:pPr>
+      <w:r>
+        <w:rPr>
+          <w:rFonts w:ascii="Times New Roman" w:hAnsi="Times New Roman" w:cs="Times New Roman"/>
+          <w:sz w:val="24"/>
+          <w:szCs w:val="24"/>
+        </w:rPr>
+        <w:t>2.3. Deteccion de valores NA</w:t>
+      </w:r>
+    </w:p>
+    <w:p>
+      <w:pPr>
+        <w:spacing w:line="480" w:lineRule="auto"/>
+        <w:ind w:left="720"/>
+        <w:rPr>
+          <w:rFonts w:ascii="Times New Roman" w:hAnsi="Times New Roman" w:cs="Times New Roman"/>
+          <w:sz w:val="24"/>
+          <w:szCs w:val="24"/>
+        </w:rPr>
+      </w:pPr>
+      <w:r>
+        <w:rPr>
+          <w:rFonts w:ascii="Times New Roman" w:hAnsi="Times New Roman" w:cs="Times New Roman"/>
+          <w:sz w:val="24"/>
+          <w:szCs w:val="24"/>
+        </w:rPr>
+        <w:t>2.4. Detección de valores vacios</w:t>
+      </w:r>
+    </w:p>
+    <w:p>
+      <w:pPr>
+        <w:spacing w:line="480" w:lineRule="auto"/>
+        <w:ind w:left="720"/>
+        <w:rPr>
+          <w:rFonts w:ascii="Times New Roman" w:hAnsi="Times New Roman" w:cs="Times New Roman"/>
+          <w:sz w:val="24"/>
+          <w:szCs w:val="24"/>
+        </w:rPr>
+      </w:pPr>
+      <w:r>
+        <w:rPr>
+          <w:rFonts w:ascii="Times New Roman" w:hAnsi="Times New Roman" w:cs="Times New Roman"/>
+          <w:sz w:val="24"/>
+          <w:szCs w:val="24"/>
+        </w:rPr>
+        <w:t>2.</w:t>
+      </w:r>
+      <w:r>
+        <w:rPr>
+          <w:rFonts w:ascii="Times New Roman" w:hAnsi="Times New Roman" w:cs="Times New Roman"/>
+          <w:sz w:val="24"/>
+          <w:szCs w:val="24"/>
+        </w:rPr>
+        <w:t>5</w:t>
+      </w:r>
+      <w:r>
+        <w:rPr>
+          <w:rFonts w:ascii="Times New Roman" w:hAnsi="Times New Roman" w:cs="Times New Roman"/>
+          <w:sz w:val="24"/>
+          <w:szCs w:val="24"/>
+        </w:rPr>
+        <w:t>. Deteccion de valores outliers</w:t>
+      </w:r>
+    </w:p>
+    <w:p>
+      <w:pPr>
         <w:pStyle w:val="Prrafodelista"/>
         <w:numPr>
           <w:ilvl w:val="0"/>
@@ -702,6 +775,79 @@
     </w:p>
     <w:p>
       <w:pPr>
+        <w:spacing w:line="480" w:lineRule="auto"/>
+        <w:ind w:left="720"/>
+        <w:rPr>
+          <w:rFonts w:ascii="Times New Roman" w:hAnsi="Times New Roman" w:cs="Times New Roman"/>
+          <w:sz w:val="24"/>
+          <w:szCs w:val="24"/>
+        </w:rPr>
+      </w:pPr>
+      <w:r>
+        <w:rPr>
+          <w:rFonts w:ascii="Times New Roman" w:hAnsi="Times New Roman" w:cs="Times New Roman"/>
+          <w:sz w:val="24"/>
+          <w:szCs w:val="24"/>
+        </w:rPr>
+        <w:t xml:space="preserve">3.1. Cantitdad de clientes hospedados </w:t>
+      </w:r>
+      <w:r>
+        <w:rPr>
+          <w:rFonts w:ascii="Times New Roman" w:hAnsi="Times New Roman" w:cs="Times New Roman"/>
+          <w:sz w:val="24"/>
+          <w:szCs w:val="24"/>
+        </w:rPr>
+        <w:t>en cada hotel</w:t>
+      </w:r>
+      <w:r>
+        <w:rPr>
+          <w:rFonts w:ascii="Times New Roman" w:hAnsi="Times New Roman" w:cs="Times New Roman"/>
+          <w:sz w:val="24"/>
+          <w:szCs w:val="24"/>
+        </w:rPr>
+        <w:t xml:space="preserve"> por año </w:t>
+      </w:r>
+    </w:p>
+    <w:p>
+      <w:pPr>
+        <w:spacing w:line="480" w:lineRule="auto"/>
+        <w:ind w:left="720"/>
+        <w:rPr>
+          <w:rFonts w:ascii="Times New Roman" w:hAnsi="Times New Roman" w:cs="Times New Roman"/>
+          <w:sz w:val="24"/>
+          <w:szCs w:val="24"/>
+        </w:rPr>
+      </w:pPr>
+      <w:r>
+        <w:rPr>
+          <w:rFonts w:ascii="Times New Roman" w:hAnsi="Times New Roman" w:cs="Times New Roman"/>
+          <w:sz w:val="24"/>
+          <w:szCs w:val="24"/>
+        </w:rPr>
+        <w:t>3.2. Cantidad de reservas canceladas y no canceladas por año</w:t>
+      </w:r>
+    </w:p>
+    <w:p>
+      <w:pPr>
+        <w:spacing w:line="480" w:lineRule="auto"/>
+        <w:ind w:left="720"/>
+        <w:rPr>
+          <w:rFonts w:ascii="Times New Roman" w:hAnsi="Times New Roman" w:cs="Times New Roman"/>
+          <w:sz w:val="24"/>
+          <w:szCs w:val="24"/>
+        </w:rPr>
+      </w:pPr>
+      <w:r>
+        <w:rPr>
+          <w:rFonts w:ascii="Times New Roman" w:hAnsi="Times New Roman" w:cs="Times New Roman"/>
+          <w:sz w:val="24"/>
+          <w:szCs w:val="24"/>
+        </w:rPr>
+        <w:t>3.3. Distribución de clientes que vienen solo entre adultos y con menores de edad por hotel</w:t>
+      </w:r>
+    </w:p>
+    <w:p>
+      <w:pPr>
         <w:pStyle w:val="Prrafodelista"/>
         <w:numPr>
           <w:ilvl w:val="0"/>
@@ -858,139 +1004,6 @@
     </w:p>
     <w:p>
       <w:pPr>
-        <w:pStyle w:val="Prrafodelista"/>
-        <w:rPr>
-          <w:rFonts w:ascii="Times New Roman" w:hAnsi="Times New Roman" w:cs="Times New Roman"/>
-          <w:sz w:val="28"/>
-          <w:szCs w:val="28"/>
-        </w:rPr>
-      </w:pPr>
-    </w:p>
-    <w:p>
-      <w:pPr>
-        <w:pStyle w:val="Prrafodelista"/>
-        <w:rPr>
-          <w:rFonts w:ascii="Times New Roman" w:hAnsi="Times New Roman" w:cs="Times New Roman"/>
-          <w:sz w:val="28"/>
-          <w:szCs w:val="28"/>
-        </w:rPr>
-      </w:pPr>
-    </w:p>
-    <w:p>
-      <w:pPr>
-        <w:pStyle w:val="Prrafodelista"/>
-        <w:rPr>
-          <w:rFonts w:ascii="Times New Roman" w:hAnsi="Times New Roman" w:cs="Times New Roman"/>
-          <w:sz w:val="28"/>
-          <w:szCs w:val="28"/>
-        </w:rPr>
-      </w:pPr>
-    </w:p>
-    <w:p>
-      <w:pPr>
-        <w:pStyle w:val="Prrafodelista"/>
-        <w:rPr>
-          <w:rFonts w:ascii="Times New Roman" w:hAnsi="Times New Roman" w:cs="Times New Roman"/>
-          <w:sz w:val="28"/>
-          <w:szCs w:val="28"/>
-        </w:rPr>
-      </w:pPr>
-    </w:p>
-    <w:p>
-      <w:pPr>
-        <w:pStyle w:val="Prrafodelista"/>
-        <w:rPr>
-          <w:rFonts w:ascii="Times New Roman" w:hAnsi="Times New Roman" w:cs="Times New Roman"/>
-          <w:sz w:val="28"/>
-          <w:szCs w:val="28"/>
-        </w:rPr>
-      </w:pPr>
-    </w:p>
-    <w:p>
-      <w:pPr>
-        <w:pStyle w:val="Prrafodelista"/>
-        <w:ind w:left="4320"/>
-        <w:rPr>
-          <w:rFonts w:ascii="Times New Roman" w:hAnsi="Times New Roman" w:cs="Times New Roman"/>
-          <w:sz w:val="28"/>
-          <w:szCs w:val="28"/>
-        </w:rPr>
-      </w:pPr>
-    </w:p>
-    <w:p>
-      <w:pPr>
-        <w:jc w:val="both"/>
-        <w:rPr>
-          <w:sz w:val="24"/>
-          <w:szCs w:val="24"/>
-        </w:rPr>
-      </w:pPr>
-    </w:p>
-    <w:p>
-      <w:pPr>
-        <w:jc w:val="both"/>
-        <w:rPr>
-          <w:sz w:val="24"/>
-          <w:szCs w:val="24"/>
-        </w:rPr>
-      </w:pPr>
-    </w:p>
-    <w:p>
-      <w:pPr>
-        <w:jc w:val="both"/>
-        <w:rPr>
-          <w:sz w:val="24"/>
-          <w:szCs w:val="24"/>
-        </w:rPr>
-      </w:pPr>
-    </w:p>
-    <w:p>
-      <w:pPr>
-        <w:jc w:val="both"/>
-        <w:rPr>
-          <w:sz w:val="24"/>
-          <w:szCs w:val="24"/>
-        </w:rPr>
-      </w:pPr>
-    </w:p>
-    <w:p>
-      <w:pPr>
-        <w:jc w:val="both"/>
-        <w:rPr>
-          <w:sz w:val="24"/>
-          <w:szCs w:val="24"/>
-        </w:rPr>
-      </w:pPr>
-    </w:p>
-    <w:p>
-      <w:pPr>
-        <w:jc w:val="both"/>
-        <w:rPr>
-          <w:sz w:val="24"/>
-          <w:szCs w:val="24"/>
-        </w:rPr>
-      </w:pPr>
-    </w:p>
-    <w:p>
-      <w:pPr>
-        <w:jc w:val="both"/>
-        <w:rPr>
-          <w:sz w:val="24"/>
-          <w:szCs w:val="24"/>
-        </w:rPr>
-      </w:pPr>
-    </w:p>
-    <w:p>
-      <w:pPr>
-        <w:jc w:val="both"/>
-        <w:rPr>
-          <w:sz w:val="24"/>
-          <w:szCs w:val="24"/>
-        </w:rPr>
-      </w:pPr>
-    </w:p>
-    <w:p>
-      <w:pPr>
         <w:jc w:val="both"/>
         <w:rPr>
           <w:sz w:val="24"/>
@@ -1023,6 +1036,7 @@
           <w:sz w:val="28"/>
           <w:szCs w:val="28"/>
         </w:rPr>
+        <w:lastRenderedPageBreak/>
         <w:t>C</w:t>
       </w:r>
       <w:r>
@@ -1216,6 +1230,22 @@
           <w:sz w:val="24"/>
           <w:szCs w:val="24"/>
         </w:rPr>
+        <w:t>El artículo está disponible en los repositorios de Science Direct desde el 29 de noviembre del 2018.</w:t>
+      </w:r>
+      <w:r>
+        <w:rPr>
+          <w:rFonts w:ascii="Times New Roman" w:hAnsi="Times New Roman" w:cs="Times New Roman"/>
+          <w:sz w:val="24"/>
+          <w:szCs w:val="24"/>
+        </w:rPr>
+        <w:t xml:space="preserve"> </w:t>
+      </w:r>
+      <w:r>
+        <w:rPr>
+          <w:rFonts w:ascii="Times New Roman" w:hAnsi="Times New Roman" w:cs="Times New Roman"/>
+          <w:sz w:val="24"/>
+          <w:szCs w:val="24"/>
+        </w:rPr>
         <w:t xml:space="preserve">En el mes de Febrero del año 2019, el artículo fue publicado en el volumen 22 de la revista Data in Brief. Los autores son Nuno Antonio </w:t>
       </w:r>
       <w:r>
@@ -1605,15 +1635,6 @@
     </w:p>
     <w:p>
       <w:pPr>
-        <w:jc w:val="both"/>
-        <w:rPr>
-          <w:sz w:val="24"/>
-          <w:szCs w:val="24"/>
-        </w:rPr>
-      </w:pPr>
-    </w:p>
-    <w:p>
-      <w:pPr>
         <w:pStyle w:val="Prrafodelista"/>
         <w:numPr>
           <w:ilvl w:val="0"/>
@@ -1636,6 +1657,7 @@
           <w:sz w:val="28"/>
           <w:szCs w:val="28"/>
         </w:rPr>
+        <w:lastRenderedPageBreak/>
         <w:t>Conjunto de datos (DataSet)</w:t>
       </w:r>
     </w:p>
@@ -1796,6 +1818,7 @@
       <w:r>
         <w:rPr>
           <w:rFonts w:ascii="Times New Roman" w:hAnsi="Times New Roman" w:cs="Times New Roman"/>
+          <w:noProof/>
           <w:sz w:val="24"/>
           <w:szCs w:val="24"/>
         </w:rPr>
@@ -1894,6 +1917,7 @@
       <w:r>
         <w:rPr>
           <w:rFonts w:ascii="Times New Roman" w:hAnsi="Times New Roman" w:cs="Times New Roman"/>
+          <w:noProof/>
           <w:sz w:val="24"/>
           <w:szCs w:val="24"/>
         </w:rPr>
@@ -2013,6 +2037,7 @@
       <w:r>
         <w:rPr>
           <w:rFonts w:ascii="Times New Roman" w:hAnsi="Times New Roman" w:cs="Times New Roman"/>
+          <w:noProof/>
           <w:sz w:val="24"/>
           <w:szCs w:val="24"/>
         </w:rPr>
@@ -2132,6 +2157,7 @@
       <w:r>
         <w:rPr>
           <w:rFonts w:ascii="Times New Roman" w:hAnsi="Times New Roman" w:cs="Times New Roman"/>
+          <w:noProof/>
           <w:sz w:val="24"/>
           <w:szCs w:val="24"/>
         </w:rPr>
@@ -2241,6 +2267,7 @@
       <w:r>
         <w:rPr>
           <w:rFonts w:ascii="Times New Roman" w:hAnsi="Times New Roman" w:cs="Times New Roman"/>
+          <w:noProof/>
           <w:sz w:val="24"/>
           <w:szCs w:val="24"/>
         </w:rPr>
@@ -2616,6 +2643,7 @@
       <w:r>
         <w:rPr>
           <w:rFonts w:ascii="Times New Roman" w:hAnsi="Times New Roman" w:cs="Times New Roman"/>
+          <w:noProof/>
           <w:sz w:val="24"/>
           <w:szCs w:val="24"/>
         </w:rPr>
@@ -2658,6 +2686,42 @@
     </w:p>
     <w:p>
       <w:pPr>
+        <w:pStyle w:val="Prrafodelista"/>
+        <w:ind w:left="644"/>
+        <w:jc w:val="both"/>
+        <w:rPr>
+          <w:rFonts w:ascii="Times New Roman" w:hAnsi="Times New Roman" w:cs="Times New Roman"/>
+          <w:sz w:val="24"/>
+          <w:szCs w:val="24"/>
+        </w:rPr>
+      </w:pPr>
+    </w:p>
+    <w:p>
+      <w:pPr>
+        <w:pStyle w:val="Prrafodelista"/>
+        <w:ind w:left="644"/>
+        <w:jc w:val="both"/>
+        <w:rPr>
+          <w:rFonts w:ascii="Times New Roman" w:hAnsi="Times New Roman" w:cs="Times New Roman"/>
+          <w:sz w:val="24"/>
+          <w:szCs w:val="24"/>
+        </w:rPr>
+      </w:pPr>
+    </w:p>
+    <w:p>
+      <w:pPr>
+        <w:pStyle w:val="Prrafodelista"/>
+        <w:ind w:left="644"/>
+        <w:jc w:val="both"/>
+        <w:rPr>
+          <w:rFonts w:ascii="Times New Roman" w:hAnsi="Times New Roman" w:cs="Times New Roman"/>
+          <w:sz w:val="24"/>
+          <w:szCs w:val="24"/>
+        </w:rPr>
+      </w:pPr>
+    </w:p>
+    <w:p>
+      <w:pPr>
         <w:jc w:val="both"/>
         <w:rPr>
           <w:rFonts w:ascii="Times New Roman" w:hAnsi="Times New Roman" w:cs="Times New Roman"/>
@@ -2691,6 +2755,7 @@
           <w:sz w:val="24"/>
           <w:szCs w:val="24"/>
         </w:rPr>
+        <w:lastRenderedPageBreak/>
         <w:t>Resúmen de la estructura de datos</w:t>
       </w:r>
     </w:p>
@@ -2723,7 +2788,6 @@
           <w:sz w:val="24"/>
           <w:szCs w:val="24"/>
         </w:rPr>
-        <w:lastRenderedPageBreak/>
         <w:t>El dataset presenta 119390 observaciones</w:t>
       </w:r>
       <w:r>
@@ -4778,6 +4842,7 @@
                 <w:sz w:val="24"/>
                 <w:szCs w:val="24"/>
               </w:rPr>
+              <w:lastRenderedPageBreak/>
               <w:t>Booking_changes</w:t>
             </w:r>
           </w:p>
@@ -4922,7 +4987,6 @@
                 <w:sz w:val="24"/>
                 <w:szCs w:val="24"/>
               </w:rPr>
-              <w:lastRenderedPageBreak/>
               <w:t xml:space="preserve">- </w:t>
             </w:r>
             <w:r>
@@ -5008,7 +5072,6 @@
                 <w:sz w:val="24"/>
                 <w:szCs w:val="24"/>
               </w:rPr>
-              <w:lastRenderedPageBreak/>
               <w:t>Agent</w:t>
             </w:r>
           </w:p>
@@ -5935,8 +5998,622 @@
     <w:bookmarkEnd w:id="0"/>
     <w:p>
       <w:pPr>
-        <w:jc w:val="both"/>
-        <w:rPr>
+        <w:pStyle w:val="Prrafodelista"/>
+        <w:numPr>
+          <w:ilvl w:val="1"/>
+          <w:numId w:val="10"/>
+        </w:numPr>
+        <w:jc w:val="both"/>
+        <w:rPr>
+          <w:rFonts w:ascii="Times New Roman" w:hAnsi="Times New Roman" w:cs="Times New Roman"/>
+          <w:b/>
+          <w:bCs/>
+          <w:sz w:val="24"/>
+          <w:szCs w:val="24"/>
+        </w:rPr>
+      </w:pPr>
+      <w:r>
+        <w:rPr>
+          <w:rFonts w:ascii="Times New Roman" w:hAnsi="Times New Roman" w:cs="Times New Roman"/>
+          <w:b/>
+          <w:bCs/>
+          <w:sz w:val="24"/>
+          <w:szCs w:val="24"/>
+        </w:rPr>
+        <w:t>Detección de valores NA</w:t>
+      </w:r>
+    </w:p>
+    <w:p>
+      <w:pPr>
+        <w:pStyle w:val="Prrafodelista"/>
+        <w:ind w:left="1004"/>
+        <w:jc w:val="both"/>
+        <w:rPr>
+          <w:rFonts w:ascii="Times New Roman" w:hAnsi="Times New Roman" w:cs="Times New Roman"/>
+          <w:b/>
+          <w:bCs/>
+          <w:sz w:val="24"/>
+          <w:szCs w:val="24"/>
+        </w:rPr>
+      </w:pPr>
+    </w:p>
+    <w:p>
+      <w:pPr>
+        <w:pStyle w:val="Prrafodelista"/>
+        <w:ind w:left="1004"/>
+        <w:jc w:val="both"/>
+        <w:rPr>
+          <w:rFonts w:ascii="Times New Roman" w:hAnsi="Times New Roman" w:cs="Times New Roman"/>
+          <w:sz w:val="24"/>
+          <w:szCs w:val="24"/>
+        </w:rPr>
+      </w:pPr>
+      <w:r>
+        <w:rPr>
+          <w:rFonts w:ascii="Times New Roman" w:hAnsi="Times New Roman" w:cs="Times New Roman"/>
+          <w:sz w:val="24"/>
+          <w:szCs w:val="24"/>
+        </w:rPr>
+        <w:t>Para la detección de valores NA</w:t>
+      </w:r>
+      <w:r>
+        <w:rPr>
+          <w:rFonts w:ascii="Times New Roman" w:hAnsi="Times New Roman" w:cs="Times New Roman"/>
+          <w:sz w:val="24"/>
+          <w:szCs w:val="24"/>
+        </w:rPr>
+        <w:t>, creamos una funcion que muestre solo solo valores NA de un dataframe.</w:t>
+      </w:r>
+    </w:p>
+    <w:p>
+      <w:pPr>
+        <w:pStyle w:val="Prrafodelista"/>
+        <w:ind w:left="1004"/>
+        <w:jc w:val="both"/>
+        <w:rPr>
+          <w:rFonts w:ascii="Times New Roman" w:hAnsi="Times New Roman" w:cs="Times New Roman"/>
+          <w:sz w:val="24"/>
+          <w:szCs w:val="24"/>
+        </w:rPr>
+      </w:pPr>
+    </w:p>
+    <w:p>
+      <w:pPr>
+        <w:pStyle w:val="Prrafodelista"/>
+        <w:ind w:left="1004"/>
+        <w:jc w:val="both"/>
+        <w:rPr>
+          <w:rFonts w:ascii="Times New Roman" w:hAnsi="Times New Roman" w:cs="Times New Roman"/>
+          <w:sz w:val="24"/>
+          <w:szCs w:val="24"/>
+        </w:rPr>
+      </w:pPr>
+      <w:r>
+        <w:rPr>
+          <w:rFonts w:ascii="Times New Roman" w:hAnsi="Times New Roman" w:cs="Times New Roman"/>
+          <w:sz w:val="24"/>
+          <w:szCs w:val="24"/>
+        </w:rPr>
+        <w:lastRenderedPageBreak/>
+        <w:drawing>
+          <wp:inline distT="0" distB="0" distL="0" distR="0" wp14:anchorId="490B0290" wp14:editId="25E6AB5E">
+            <wp:extent cx="5733415" cy="1647190"/>
+            <wp:effectExtent l="0" t="0" r="635" b="0"/>
+            <wp:docPr id="19" name="Imagen 19"/>
+            <wp:cNvGraphicFramePr>
+              <a:graphicFrameLocks xmlns:a="http://schemas.openxmlformats.org/drawingml/2006/main" noChangeAspect="1"/>
+            </wp:cNvGraphicFramePr>
+            <a:graphic xmlns:a="http://schemas.openxmlformats.org/drawingml/2006/main">
+              <a:graphicData uri="http://schemas.openxmlformats.org/drawingml/2006/picture">
+                <pic:pic xmlns:pic="http://schemas.openxmlformats.org/drawingml/2006/picture">
+                  <pic:nvPicPr>
+                    <pic:cNvPr id="1" name=""/>
+                    <pic:cNvPicPr/>
+                  </pic:nvPicPr>
+                  <pic:blipFill>
+                    <a:blip r:embed="rId12"/>
+                    <a:stretch>
+                      <a:fillRect/>
+                    </a:stretch>
+                  </pic:blipFill>
+                  <pic:spPr>
+                    <a:xfrm>
+                      <a:off x="0" y="0"/>
+                      <a:ext cx="5733415" cy="1647190"/>
+                    </a:xfrm>
+                    <a:prstGeom prst="rect">
+                      <a:avLst/>
+                    </a:prstGeom>
+                  </pic:spPr>
+                </pic:pic>
+              </a:graphicData>
+            </a:graphic>
+          </wp:inline>
+        </w:drawing>
+      </w:r>
+    </w:p>
+    <w:p>
+      <w:pPr>
+        <w:pStyle w:val="Prrafodelista"/>
+        <w:ind w:left="1004"/>
+        <w:jc w:val="both"/>
+        <w:rPr>
+          <w:rFonts w:ascii="Times New Roman" w:hAnsi="Times New Roman" w:cs="Times New Roman"/>
+          <w:sz w:val="24"/>
+          <w:szCs w:val="24"/>
+        </w:rPr>
+      </w:pPr>
+    </w:p>
+    <w:p>
+      <w:pPr>
+        <w:pStyle w:val="Prrafodelista"/>
+        <w:ind w:left="1004"/>
+        <w:jc w:val="both"/>
+        <w:rPr>
+          <w:rFonts w:ascii="Times New Roman" w:hAnsi="Times New Roman" w:cs="Times New Roman"/>
+          <w:sz w:val="24"/>
+          <w:szCs w:val="24"/>
+        </w:rPr>
+      </w:pPr>
+      <w:r>
+        <w:rPr>
+          <w:rFonts w:ascii="Times New Roman" w:hAnsi="Times New Roman" w:cs="Times New Roman"/>
+          <w:sz w:val="24"/>
+          <w:szCs w:val="24"/>
+        </w:rPr>
+        <w:t>Obtenemos que la columna children presenta valores NA.</w:t>
+      </w:r>
+    </w:p>
+    <w:p>
+      <w:pPr>
+        <w:pStyle w:val="Prrafodelista"/>
+        <w:ind w:left="450"/>
+        <w:jc w:val="both"/>
+        <w:rPr>
+          <w:rFonts w:ascii="Times New Roman" w:hAnsi="Times New Roman" w:cs="Times New Roman"/>
+          <w:b/>
+          <w:bCs/>
+          <w:sz w:val="24"/>
+          <w:szCs w:val="24"/>
+        </w:rPr>
+      </w:pPr>
+    </w:p>
+    <w:p>
+      <w:pPr>
+        <w:pStyle w:val="Prrafodelista"/>
+        <w:numPr>
+          <w:ilvl w:val="1"/>
+          <w:numId w:val="10"/>
+        </w:numPr>
+        <w:jc w:val="both"/>
+        <w:rPr>
+          <w:rFonts w:ascii="Times New Roman" w:hAnsi="Times New Roman" w:cs="Times New Roman"/>
+          <w:b/>
+          <w:bCs/>
+          <w:sz w:val="24"/>
+          <w:szCs w:val="24"/>
+        </w:rPr>
+      </w:pPr>
+      <w:r>
+        <w:rPr>
+          <w:rFonts w:ascii="Times New Roman" w:hAnsi="Times New Roman" w:cs="Times New Roman"/>
+          <w:b/>
+          <w:bCs/>
+          <w:sz w:val="24"/>
+          <w:szCs w:val="24"/>
+        </w:rPr>
+        <w:t>Detección de valores vacios</w:t>
+      </w:r>
+    </w:p>
+    <w:p>
+      <w:pPr>
+        <w:pStyle w:val="Prrafodelista"/>
+        <w:ind w:left="1004"/>
+        <w:jc w:val="both"/>
+        <w:rPr>
+          <w:rFonts w:ascii="Times New Roman" w:hAnsi="Times New Roman" w:cs="Times New Roman"/>
+          <w:b/>
+          <w:bCs/>
+          <w:sz w:val="24"/>
+          <w:szCs w:val="24"/>
+        </w:rPr>
+      </w:pPr>
+    </w:p>
+    <w:p>
+      <w:pPr>
+        <w:pStyle w:val="Prrafodelista"/>
+        <w:ind w:left="1004"/>
+        <w:jc w:val="both"/>
+        <w:rPr>
+          <w:rFonts w:ascii="Times New Roman" w:hAnsi="Times New Roman" w:cs="Times New Roman"/>
+          <w:sz w:val="24"/>
+          <w:szCs w:val="24"/>
+        </w:rPr>
+      </w:pPr>
+      <w:r>
+        <w:rPr>
+          <w:rFonts w:ascii="Times New Roman" w:hAnsi="Times New Roman" w:cs="Times New Roman"/>
+          <w:sz w:val="24"/>
+          <w:szCs w:val="24"/>
+        </w:rPr>
+        <w:t>Para la detección de valores vacios creamos una funcion que nos muestre de todas las columnas, sus valores vacios.</w:t>
+      </w:r>
+    </w:p>
+    <w:p>
+      <w:pPr>
+        <w:pStyle w:val="Prrafodelista"/>
+        <w:ind w:left="1004"/>
+        <w:jc w:val="both"/>
+        <w:rPr>
+          <w:rFonts w:ascii="Times New Roman" w:hAnsi="Times New Roman" w:cs="Times New Roman"/>
+          <w:sz w:val="24"/>
+          <w:szCs w:val="24"/>
+        </w:rPr>
+      </w:pPr>
+      <w:r>
+        <w:rPr>
+          <w:rFonts w:ascii="Times New Roman" w:hAnsi="Times New Roman" w:cs="Times New Roman"/>
+          <w:sz w:val="24"/>
+          <w:szCs w:val="24"/>
+        </w:rPr>
+        <w:drawing>
+          <wp:inline distT="0" distB="0" distL="0" distR="0" wp14:anchorId="7BD58238" wp14:editId="3E8D92C1">
+            <wp:extent cx="5733415" cy="787400"/>
+            <wp:effectExtent l="0" t="0" r="635" b="0"/>
+            <wp:docPr id="20" name="Imagen 20"/>
+            <wp:cNvGraphicFramePr>
+              <a:graphicFrameLocks xmlns:a="http://schemas.openxmlformats.org/drawingml/2006/main" noChangeAspect="1"/>
+            </wp:cNvGraphicFramePr>
+            <a:graphic xmlns:a="http://schemas.openxmlformats.org/drawingml/2006/main">
+              <a:graphicData uri="http://schemas.openxmlformats.org/drawingml/2006/picture">
+                <pic:pic xmlns:pic="http://schemas.openxmlformats.org/drawingml/2006/picture">
+                  <pic:nvPicPr>
+                    <pic:cNvPr id="1" name=""/>
+                    <pic:cNvPicPr/>
+                  </pic:nvPicPr>
+                  <pic:blipFill>
+                    <a:blip r:embed="rId13"/>
+                    <a:stretch>
+                      <a:fillRect/>
+                    </a:stretch>
+                  </pic:blipFill>
+                  <pic:spPr>
+                    <a:xfrm>
+                      <a:off x="0" y="0"/>
+                      <a:ext cx="5733415" cy="787400"/>
+                    </a:xfrm>
+                    <a:prstGeom prst="rect">
+                      <a:avLst/>
+                    </a:prstGeom>
+                  </pic:spPr>
+                </pic:pic>
+              </a:graphicData>
+            </a:graphic>
+          </wp:inline>
+        </w:drawing>
+      </w:r>
+    </w:p>
+    <w:p>
+      <w:pPr>
+        <w:pStyle w:val="Prrafodelista"/>
+        <w:ind w:left="1004"/>
+        <w:jc w:val="both"/>
+        <w:rPr>
+          <w:rFonts w:ascii="Times New Roman" w:hAnsi="Times New Roman" w:cs="Times New Roman"/>
+          <w:sz w:val="24"/>
+          <w:szCs w:val="24"/>
+        </w:rPr>
+      </w:pPr>
+    </w:p>
+    <w:p>
+      <w:pPr>
+        <w:pStyle w:val="Prrafodelista"/>
+        <w:ind w:left="1004"/>
+        <w:jc w:val="both"/>
+        <w:rPr>
+          <w:rFonts w:ascii="Times New Roman" w:hAnsi="Times New Roman" w:cs="Times New Roman"/>
+          <w:sz w:val="24"/>
+          <w:szCs w:val="24"/>
+        </w:rPr>
+      </w:pPr>
+      <w:r>
+        <w:rPr>
+          <w:rFonts w:ascii="Times New Roman" w:hAnsi="Times New Roman" w:cs="Times New Roman"/>
+          <w:sz w:val="24"/>
+          <w:szCs w:val="24"/>
+        </w:rPr>
+        <w:t>Obtenemos el siguiente resultado:</w:t>
+      </w:r>
+    </w:p>
+    <w:p>
+      <w:pPr>
+        <w:pStyle w:val="Prrafodelista"/>
+        <w:ind w:left="1004"/>
+        <w:jc w:val="both"/>
+        <w:rPr>
+          <w:rFonts w:ascii="Times New Roman" w:hAnsi="Times New Roman" w:cs="Times New Roman"/>
+          <w:sz w:val="24"/>
+          <w:szCs w:val="24"/>
+        </w:rPr>
+      </w:pPr>
+      <w:r>
+        <w:rPr>
+          <w:rFonts w:ascii="Times New Roman" w:hAnsi="Times New Roman" w:cs="Times New Roman"/>
+          <w:sz w:val="24"/>
+          <w:szCs w:val="24"/>
+        </w:rPr>
+        <w:drawing>
+          <wp:inline distT="0" distB="0" distL="0" distR="0" wp14:anchorId="74CF5DF7" wp14:editId="7AF749AC">
+            <wp:extent cx="5276215" cy="4356427"/>
+            <wp:effectExtent l="0" t="0" r="635" b="6350"/>
+            <wp:docPr id="21" name="Imagen 21"/>
+            <wp:cNvGraphicFramePr>
+              <a:graphicFrameLocks xmlns:a="http://schemas.openxmlformats.org/drawingml/2006/main" noChangeAspect="1"/>
+            </wp:cNvGraphicFramePr>
+            <a:graphic xmlns:a="http://schemas.openxmlformats.org/drawingml/2006/main">
+              <a:graphicData uri="http://schemas.openxmlformats.org/drawingml/2006/picture">
+                <pic:pic xmlns:pic="http://schemas.openxmlformats.org/drawingml/2006/picture">
+                  <pic:nvPicPr>
+                    <pic:cNvPr id="1" name=""/>
+                    <pic:cNvPicPr/>
+                  </pic:nvPicPr>
+                  <pic:blipFill>
+                    <a:blip r:embed="rId14"/>
+                    <a:stretch>
+                      <a:fillRect/>
+                    </a:stretch>
+                  </pic:blipFill>
+                  <pic:spPr>
+                    <a:xfrm>
+                      <a:off x="0" y="0"/>
+                      <a:ext cx="5279576" cy="4359202"/>
+                    </a:xfrm>
+                    <a:prstGeom prst="rect">
+                      <a:avLst/>
+                    </a:prstGeom>
+                  </pic:spPr>
+                </pic:pic>
+              </a:graphicData>
+            </a:graphic>
+          </wp:inline>
+        </w:drawing>
+      </w:r>
+    </w:p>
+    <w:p>
+      <w:pPr>
+        <w:pStyle w:val="Prrafodelista"/>
+        <w:ind w:left="1004"/>
+        <w:jc w:val="both"/>
+        <w:rPr>
+          <w:rFonts w:ascii="Times New Roman" w:hAnsi="Times New Roman" w:cs="Times New Roman"/>
+          <w:b/>
+          <w:bCs/>
+          <w:sz w:val="24"/>
+          <w:szCs w:val="24"/>
+        </w:rPr>
+      </w:pPr>
+    </w:p>
+    <w:p>
+      <w:pPr>
+        <w:pStyle w:val="Prrafodelista"/>
+        <w:numPr>
+          <w:ilvl w:val="1"/>
+          <w:numId w:val="10"/>
+        </w:numPr>
+        <w:jc w:val="both"/>
+        <w:rPr>
+          <w:rFonts w:ascii="Times New Roman" w:hAnsi="Times New Roman" w:cs="Times New Roman"/>
+          <w:b/>
+          <w:bCs/>
+          <w:sz w:val="24"/>
+          <w:szCs w:val="24"/>
+        </w:rPr>
+      </w:pPr>
+      <w:r>
+        <w:rPr>
+          <w:rFonts w:ascii="Times New Roman" w:hAnsi="Times New Roman" w:cs="Times New Roman"/>
+          <w:b/>
+          <w:bCs/>
+          <w:sz w:val="24"/>
+          <w:szCs w:val="24"/>
+        </w:rPr>
+        <w:t>Detección de valores outliers</w:t>
+      </w:r>
+    </w:p>
+    <w:p>
+      <w:pPr>
+        <w:pStyle w:val="Prrafodelista"/>
+        <w:ind w:left="1004"/>
+        <w:jc w:val="both"/>
+        <w:rPr>
+          <w:rFonts w:ascii="Times New Roman" w:hAnsi="Times New Roman" w:cs="Times New Roman"/>
+          <w:sz w:val="24"/>
+          <w:szCs w:val="24"/>
+        </w:rPr>
+      </w:pPr>
+    </w:p>
+    <w:p>
+      <w:pPr>
+        <w:pStyle w:val="Prrafodelista"/>
+        <w:ind w:left="1004"/>
+        <w:jc w:val="both"/>
+        <w:rPr>
+          <w:rFonts w:ascii="Times New Roman" w:hAnsi="Times New Roman" w:cs="Times New Roman"/>
+          <w:sz w:val="24"/>
+          <w:szCs w:val="24"/>
+        </w:rPr>
+      </w:pPr>
+      <w:r>
+        <w:rPr>
+          <w:rFonts w:ascii="Times New Roman" w:hAnsi="Times New Roman" w:cs="Times New Roman"/>
+          <w:sz w:val="24"/>
+          <w:szCs w:val="24"/>
+        </w:rPr>
+        <w:t xml:space="preserve">Para la detección de outliers utilizamos la función </w:t>
+      </w:r>
+      <w:r>
+        <w:rPr>
+          <w:rFonts w:ascii="Times New Roman" w:hAnsi="Times New Roman" w:cs="Times New Roman"/>
+          <w:b/>
+          <w:bCs/>
+          <w:sz w:val="24"/>
+          <w:szCs w:val="24"/>
+        </w:rPr>
+        <w:t xml:space="preserve">boxplot(), </w:t>
+      </w:r>
+      <w:r>
+        <w:rPr>
+          <w:rFonts w:ascii="Times New Roman" w:hAnsi="Times New Roman" w:cs="Times New Roman"/>
+          <w:sz w:val="24"/>
+          <w:szCs w:val="24"/>
+        </w:rPr>
+        <w:t>este modelo usa la detección de outliers por el método de las cajas.</w:t>
+      </w:r>
+    </w:p>
+    <w:p>
+      <w:pPr>
+        <w:pStyle w:val="Prrafodelista"/>
+        <w:ind w:left="1004"/>
+        <w:jc w:val="both"/>
+        <w:rPr>
+          <w:rFonts w:ascii="Times New Roman" w:hAnsi="Times New Roman" w:cs="Times New Roman"/>
+          <w:sz w:val="24"/>
+          <w:szCs w:val="24"/>
+        </w:rPr>
+      </w:pPr>
+      <w:r>
+        <w:rPr>
+          <w:rFonts w:ascii="Times New Roman" w:hAnsi="Times New Roman" w:cs="Times New Roman"/>
+          <w:sz w:val="24"/>
+          <w:szCs w:val="24"/>
+        </w:rPr>
+        <w:drawing>
+          <wp:inline distT="0" distB="0" distL="0" distR="0" wp14:anchorId="287C705A" wp14:editId="48EEFA9F">
+            <wp:extent cx="3400900" cy="857370"/>
+            <wp:effectExtent l="0" t="0" r="0" b="0"/>
+            <wp:docPr id="22" name="Imagen 22"/>
+            <wp:cNvGraphicFramePr>
+              <a:graphicFrameLocks xmlns:a="http://schemas.openxmlformats.org/drawingml/2006/main" noChangeAspect="1"/>
+            </wp:cNvGraphicFramePr>
+            <a:graphic xmlns:a="http://schemas.openxmlformats.org/drawingml/2006/main">
+              <a:graphicData uri="http://schemas.openxmlformats.org/drawingml/2006/picture">
+                <pic:pic xmlns:pic="http://schemas.openxmlformats.org/drawingml/2006/picture">
+                  <pic:nvPicPr>
+                    <pic:cNvPr id="1" name=""/>
+                    <pic:cNvPicPr/>
+                  </pic:nvPicPr>
+                  <pic:blipFill>
+                    <a:blip r:embed="rId15"/>
+                    <a:stretch>
+                      <a:fillRect/>
+                    </a:stretch>
+                  </pic:blipFill>
+                  <pic:spPr>
+                    <a:xfrm>
+                      <a:off x="0" y="0"/>
+                      <a:ext cx="3400900" cy="857370"/>
+                    </a:xfrm>
+                    <a:prstGeom prst="rect">
+                      <a:avLst/>
+                    </a:prstGeom>
+                  </pic:spPr>
+                </pic:pic>
+              </a:graphicData>
+            </a:graphic>
+          </wp:inline>
+        </w:drawing>
+      </w:r>
+    </w:p>
+    <w:p>
+      <w:pPr>
+        <w:pStyle w:val="Prrafodelista"/>
+        <w:ind w:left="1004"/>
+        <w:jc w:val="both"/>
+        <w:rPr>
+          <w:rFonts w:ascii="Times New Roman" w:hAnsi="Times New Roman" w:cs="Times New Roman"/>
+          <w:sz w:val="24"/>
+          <w:szCs w:val="24"/>
+        </w:rPr>
+      </w:pPr>
+    </w:p>
+    <w:p>
+      <w:pPr>
+        <w:pStyle w:val="Prrafodelista"/>
+        <w:ind w:left="1004"/>
+        <w:jc w:val="both"/>
+        <w:rPr>
+          <w:rFonts w:ascii="Times New Roman" w:hAnsi="Times New Roman" w:cs="Times New Roman"/>
+          <w:sz w:val="24"/>
+          <w:szCs w:val="24"/>
+        </w:rPr>
+      </w:pPr>
+      <w:r>
+        <w:rPr>
+          <w:rFonts w:ascii="Times New Roman" w:hAnsi="Times New Roman" w:cs="Times New Roman"/>
+          <w:sz w:val="24"/>
+          <w:szCs w:val="24"/>
+        </w:rPr>
+        <w:t>Obteniendo el siguiente resultado, donde los puntos representan los outliers:</w:t>
+      </w:r>
+    </w:p>
+    <w:p>
+      <w:pPr>
+        <w:pStyle w:val="Prrafodelista"/>
+        <w:ind w:left="1004"/>
+        <w:jc w:val="both"/>
+        <w:rPr>
+          <w:rFonts w:ascii="Times New Roman" w:hAnsi="Times New Roman" w:cs="Times New Roman"/>
+          <w:sz w:val="24"/>
+          <w:szCs w:val="24"/>
+        </w:rPr>
+      </w:pPr>
+      <w:r>
+        <w:drawing>
+          <wp:inline distT="0" distB="0" distL="0" distR="0" wp14:anchorId="0BCDA714" wp14:editId="6279E951">
+            <wp:extent cx="3236259" cy="2090002"/>
+            <wp:effectExtent l="0" t="0" r="2540" b="5715"/>
+            <wp:docPr id="24" name="Imagen 24"/>
+            <wp:cNvGraphicFramePr>
+              <a:graphicFrameLocks xmlns:a="http://schemas.openxmlformats.org/drawingml/2006/main" noChangeAspect="1"/>
+            </wp:cNvGraphicFramePr>
+            <a:graphic xmlns:a="http://schemas.openxmlformats.org/drawingml/2006/main">
+              <a:graphicData uri="http://schemas.openxmlformats.org/drawingml/2006/picture">
+                <pic:pic xmlns:pic="http://schemas.openxmlformats.org/drawingml/2006/picture">
+                  <pic:nvPicPr>
+                    <pic:cNvPr id="1" name=""/>
+                    <pic:cNvPicPr/>
+                  </pic:nvPicPr>
+                  <pic:blipFill>
+                    <a:blip r:embed="rId16"/>
+                    <a:stretch>
+                      <a:fillRect/>
+                    </a:stretch>
+                  </pic:blipFill>
+                  <pic:spPr>
+                    <a:xfrm>
+                      <a:off x="0" y="0"/>
+                      <a:ext cx="3236259" cy="2090002"/>
+                    </a:xfrm>
+                    <a:prstGeom prst="rect">
+                      <a:avLst/>
+                    </a:prstGeom>
+                  </pic:spPr>
+                </pic:pic>
+              </a:graphicData>
+            </a:graphic>
+          </wp:inline>
+        </w:drawing>
+      </w:r>
+    </w:p>
+    <w:p>
+      <w:pPr>
+        <w:pStyle w:val="Prrafodelista"/>
+        <w:ind w:left="1004"/>
+        <w:jc w:val="both"/>
+        <w:rPr>
+          <w:rFonts w:ascii="Times New Roman" w:hAnsi="Times New Roman" w:cs="Times New Roman"/>
+          <w:b/>
+          <w:bCs/>
           <w:sz w:val="24"/>
           <w:szCs w:val="24"/>
         </w:rPr>
@@ -5956,9 +6633,8 @@
         <w:pStyle w:val="Prrafodelista"/>
         <w:numPr>
           <w:ilvl w:val="0"/>
-          <w:numId w:val="5"/>
+          <w:numId w:val="10"/>
         </w:numPr>
-        <w:ind w:left="284"/>
         <w:jc w:val="both"/>
         <w:rPr>
           <w:rFonts w:ascii="Times New Roman" w:hAnsi="Times New Roman" w:cs="Times New Roman"/>
@@ -5976,9 +6652,14 @@
           <w:sz w:val="28"/>
           <w:szCs w:val="28"/>
         </w:rPr>
-        <w:t>Caso de análisis</w:t>
-      </w:r>
-      <w:r>
+        <w:t>Análisis de datos exploratorios</w:t>
+      </w:r>
+    </w:p>
+    <w:p>
+      <w:pPr>
+        <w:pStyle w:val="Prrafodelista"/>
+        <w:ind w:left="450"/>
+        <w:jc w:val="both"/>
         <w:rPr>
           <w:rFonts w:ascii="Times New Roman" w:hAnsi="Times New Roman" w:cs="Times New Roman"/>
           <w:b/>
@@ -5986,75 +6667,1431 @@
           <w:sz w:val="28"/>
           <w:szCs w:val="28"/>
         </w:rPr>
-        <w:tab/>
-      </w:r>
-    </w:p>
-    <w:p>
-      <w:pPr>
-        <w:jc w:val="both"/>
-        <w:rPr>
-          <w:sz w:val="24"/>
-          <w:szCs w:val="24"/>
-        </w:rPr>
-      </w:pPr>
+      </w:pPr>
+    </w:p>
+    <w:p>
+      <w:pPr>
+        <w:pStyle w:val="Prrafodelista"/>
+        <w:numPr>
+          <w:ilvl w:val="1"/>
+          <w:numId w:val="10"/>
+        </w:numPr>
+        <w:jc w:val="both"/>
+        <w:rPr>
+          <w:rFonts w:ascii="Times New Roman" w:hAnsi="Times New Roman" w:cs="Times New Roman"/>
+          <w:b/>
+          <w:bCs/>
+          <w:sz w:val="24"/>
+          <w:szCs w:val="24"/>
+        </w:rPr>
+      </w:pPr>
+      <w:r>
+        <w:rPr>
+          <w:rFonts w:ascii="Times New Roman" w:hAnsi="Times New Roman" w:cs="Times New Roman"/>
+          <w:b/>
+          <w:bCs/>
+          <w:sz w:val="24"/>
+          <w:szCs w:val="24"/>
+        </w:rPr>
+        <w:t>Cantitdad de clientes hospedados en cada hotel por año</w:t>
+      </w:r>
+      <w:r>
+        <w:rPr>
+          <w:rFonts w:ascii="Times New Roman" w:hAnsi="Times New Roman" w:cs="Times New Roman"/>
+          <w:b/>
+          <w:bCs/>
+          <w:sz w:val="24"/>
+          <w:szCs w:val="24"/>
+        </w:rPr>
+        <w:t xml:space="preserve"> </w:t>
+      </w:r>
     </w:p>
     <w:p>
       <w:pPr>
         <w:ind w:left="720"/>
         <w:jc w:val="both"/>
         <w:rPr>
-          <w:sz w:val="24"/>
-          <w:szCs w:val="24"/>
-        </w:rPr>
-      </w:pPr>
-      <w:hyperlink r:id="rId12" w:history="1">
+          <w:rFonts w:ascii="Times New Roman" w:hAnsi="Times New Roman" w:cs="Times New Roman"/>
+          <w:b/>
+          <w:bCs/>
+          <w:sz w:val="28"/>
+          <w:szCs w:val="28"/>
+        </w:rPr>
+      </w:pPr>
+    </w:p>
+    <w:p>
+      <w:pPr>
+        <w:ind w:left="284"/>
+        <w:jc w:val="both"/>
+        <w:rPr>
+          <w:rFonts w:ascii="Times New Roman" w:hAnsi="Times New Roman" w:cs="Times New Roman"/>
+          <w:sz w:val="24"/>
+          <w:szCs w:val="24"/>
+        </w:rPr>
+      </w:pPr>
+      <w:r>
+        <w:rPr>
+          <w:rFonts w:ascii="Times New Roman" w:hAnsi="Times New Roman" w:cs="Times New Roman"/>
+          <w:sz w:val="24"/>
+          <w:szCs w:val="24"/>
+        </w:rPr>
+        <w:t xml:space="preserve">Para hallar la cantidad de clientes hospedados en cada hotel por año, utilizamos la instrucción </w:t>
+      </w:r>
+      <w:r>
+        <w:rPr>
+          <w:rFonts w:ascii="Times New Roman" w:hAnsi="Times New Roman" w:cs="Times New Roman"/>
+          <w:b/>
+          <w:bCs/>
+          <w:sz w:val="24"/>
+          <w:szCs w:val="24"/>
+        </w:rPr>
+        <w:t>table()</w:t>
+      </w:r>
+      <w:r>
+        <w:rPr>
+          <w:rFonts w:ascii="Times New Roman" w:hAnsi="Times New Roman" w:cs="Times New Roman"/>
+          <w:sz w:val="24"/>
+          <w:szCs w:val="24"/>
+        </w:rPr>
+        <w:t xml:space="preserve">, luego usamos </w:t>
+      </w:r>
+      <w:r>
+        <w:rPr>
+          <w:rFonts w:ascii="Times New Roman" w:hAnsi="Times New Roman" w:cs="Times New Roman"/>
+          <w:b/>
+          <w:bCs/>
+          <w:sz w:val="24"/>
+          <w:szCs w:val="24"/>
+        </w:rPr>
+        <w:t>barplot()</w:t>
+      </w:r>
+      <w:r>
+        <w:rPr>
+          <w:rFonts w:ascii="Times New Roman" w:hAnsi="Times New Roman" w:cs="Times New Roman"/>
+          <w:sz w:val="24"/>
+          <w:szCs w:val="24"/>
+        </w:rPr>
+        <w:t xml:space="preserve"> para imprimirlo.</w:t>
+      </w:r>
+    </w:p>
+    <w:p>
+      <w:pPr>
+        <w:ind w:left="284"/>
+        <w:jc w:val="both"/>
+        <w:rPr>
+          <w:rFonts w:ascii="Times New Roman" w:hAnsi="Times New Roman" w:cs="Times New Roman"/>
+          <w:sz w:val="28"/>
+          <w:szCs w:val="28"/>
+        </w:rPr>
+      </w:pPr>
+    </w:p>
+    <w:p>
+      <w:pPr>
+        <w:ind w:left="284"/>
+        <w:jc w:val="both"/>
+        <w:rPr>
+          <w:rFonts w:ascii="Times New Roman" w:hAnsi="Times New Roman" w:cs="Times New Roman"/>
+          <w:sz w:val="28"/>
+          <w:szCs w:val="28"/>
+        </w:rPr>
+      </w:pPr>
+      <w:r>
+        <w:rPr>
+          <w:rFonts w:ascii="Times New Roman" w:hAnsi="Times New Roman" w:cs="Times New Roman"/>
+          <w:sz w:val="28"/>
+          <w:szCs w:val="28"/>
+        </w:rPr>
+        <w:drawing>
+          <wp:inline distT="0" distB="0" distL="0" distR="0" wp14:anchorId="5171EFF3" wp14:editId="1B0F1F10">
+            <wp:extent cx="5058481" cy="228632"/>
+            <wp:effectExtent l="0" t="0" r="0" b="0"/>
+            <wp:docPr id="2" name="Imagen 2"/>
+            <wp:cNvGraphicFramePr>
+              <a:graphicFrameLocks xmlns:a="http://schemas.openxmlformats.org/drawingml/2006/main" noChangeAspect="1"/>
+            </wp:cNvGraphicFramePr>
+            <a:graphic xmlns:a="http://schemas.openxmlformats.org/drawingml/2006/main">
+              <a:graphicData uri="http://schemas.openxmlformats.org/drawingml/2006/picture">
+                <pic:pic xmlns:pic="http://schemas.openxmlformats.org/drawingml/2006/picture">
+                  <pic:nvPicPr>
+                    <pic:cNvPr id="1" name=""/>
+                    <pic:cNvPicPr/>
+                  </pic:nvPicPr>
+                  <pic:blipFill>
+                    <a:blip r:embed="rId17"/>
+                    <a:stretch>
+                      <a:fillRect/>
+                    </a:stretch>
+                  </pic:blipFill>
+                  <pic:spPr>
+                    <a:xfrm>
+                      <a:off x="0" y="0"/>
+                      <a:ext cx="5058481" cy="228632"/>
+                    </a:xfrm>
+                    <a:prstGeom prst="rect">
+                      <a:avLst/>
+                    </a:prstGeom>
+                  </pic:spPr>
+                </pic:pic>
+              </a:graphicData>
+            </a:graphic>
+          </wp:inline>
+        </w:drawing>
+      </w:r>
+    </w:p>
+    <w:p>
+      <w:pPr>
+        <w:ind w:left="284"/>
+        <w:jc w:val="both"/>
+        <w:rPr>
+          <w:rFonts w:ascii="Times New Roman" w:hAnsi="Times New Roman" w:cs="Times New Roman"/>
+          <w:sz w:val="28"/>
+          <w:szCs w:val="28"/>
+        </w:rPr>
+      </w:pPr>
+    </w:p>
+    <w:p>
+      <w:pPr>
+        <w:ind w:left="284"/>
+        <w:jc w:val="both"/>
+        <w:rPr>
+          <w:rFonts w:ascii="Times New Roman" w:hAnsi="Times New Roman" w:cs="Times New Roman"/>
+          <w:sz w:val="28"/>
+          <w:szCs w:val="28"/>
+        </w:rPr>
+      </w:pPr>
+      <w:r>
+        <w:rPr>
+          <w:rFonts w:ascii="Times New Roman" w:hAnsi="Times New Roman" w:cs="Times New Roman"/>
+          <w:sz w:val="28"/>
+          <w:szCs w:val="28"/>
+        </w:rPr>
+        <w:drawing>
+          <wp:inline distT="0" distB="0" distL="0" distR="0" wp14:anchorId="0C9A9FA9" wp14:editId="5D9B98DD">
+            <wp:extent cx="5733415" cy="389890"/>
+            <wp:effectExtent l="0" t="0" r="635" b="0"/>
+            <wp:docPr id="12" name="Imagen 12"/>
+            <wp:cNvGraphicFramePr>
+              <a:graphicFrameLocks xmlns:a="http://schemas.openxmlformats.org/drawingml/2006/main" noChangeAspect="1"/>
+            </wp:cNvGraphicFramePr>
+            <a:graphic xmlns:a="http://schemas.openxmlformats.org/drawingml/2006/main">
+              <a:graphicData uri="http://schemas.openxmlformats.org/drawingml/2006/picture">
+                <pic:pic xmlns:pic="http://schemas.openxmlformats.org/drawingml/2006/picture">
+                  <pic:nvPicPr>
+                    <pic:cNvPr id="1" name=""/>
+                    <pic:cNvPicPr/>
+                  </pic:nvPicPr>
+                  <pic:blipFill>
+                    <a:blip r:embed="rId18"/>
+                    <a:stretch>
+                      <a:fillRect/>
+                    </a:stretch>
+                  </pic:blipFill>
+                  <pic:spPr>
+                    <a:xfrm>
+                      <a:off x="0" y="0"/>
+                      <a:ext cx="5733415" cy="389890"/>
+                    </a:xfrm>
+                    <a:prstGeom prst="rect">
+                      <a:avLst/>
+                    </a:prstGeom>
+                  </pic:spPr>
+                </pic:pic>
+              </a:graphicData>
+            </a:graphic>
+          </wp:inline>
+        </w:drawing>
+      </w:r>
+    </w:p>
+    <w:p>
+      <w:pPr>
+        <w:ind w:left="284"/>
+        <w:jc w:val="both"/>
+        <w:rPr>
+          <w:rFonts w:ascii="Times New Roman" w:hAnsi="Times New Roman" w:cs="Times New Roman"/>
+          <w:sz w:val="28"/>
+          <w:szCs w:val="28"/>
+        </w:rPr>
+      </w:pPr>
+    </w:p>
+    <w:p>
+      <w:pPr>
+        <w:ind w:left="284"/>
+        <w:jc w:val="both"/>
+        <w:rPr>
+          <w:rFonts w:ascii="Times New Roman" w:hAnsi="Times New Roman" w:cs="Times New Roman"/>
+          <w:sz w:val="24"/>
+          <w:szCs w:val="24"/>
+          <w:lang w:val="es-PE"/>
+        </w:rPr>
+      </w:pPr>
+      <w:r>
+        <w:rPr>
+          <w:rFonts w:ascii="Times New Roman" w:hAnsi="Times New Roman" w:cs="Times New Roman"/>
+          <w:sz w:val="24"/>
+          <w:szCs w:val="24"/>
+          <w:lang w:val="es-PE"/>
+        </w:rPr>
+        <w:t>Obteniendo el siguiente resultado:</w:t>
+      </w:r>
+    </w:p>
+    <w:p>
+      <w:pPr>
+        <w:ind w:left="284"/>
+        <w:jc w:val="center"/>
+        <w:rPr>
+          <w:rFonts w:ascii="Times New Roman" w:hAnsi="Times New Roman" w:cs="Times New Roman"/>
+          <w:sz w:val="28"/>
+          <w:szCs w:val="28"/>
+          <w:lang w:val="es-PE"/>
+        </w:rPr>
+      </w:pPr>
+      <w:r>
+        <w:lastRenderedPageBreak/>
+        <w:drawing>
+          <wp:inline distT="0" distB="0" distL="0" distR="0" wp14:anchorId="4F9B80BB" wp14:editId="33088F6B">
+            <wp:extent cx="2730626" cy="3472180"/>
+            <wp:effectExtent l="0" t="0" r="0" b="0"/>
+            <wp:docPr id="13" name="Imagen 13"/>
+            <wp:cNvGraphicFramePr>
+              <a:graphicFrameLocks xmlns:a="http://schemas.openxmlformats.org/drawingml/2006/main" noChangeAspect="1"/>
+            </wp:cNvGraphicFramePr>
+            <a:graphic xmlns:a="http://schemas.openxmlformats.org/drawingml/2006/main">
+              <a:graphicData uri="http://schemas.openxmlformats.org/drawingml/2006/picture">
+                <pic:pic xmlns:pic="http://schemas.openxmlformats.org/drawingml/2006/picture">
+                  <pic:nvPicPr>
+                    <pic:cNvPr id="1" name=""/>
+                    <pic:cNvPicPr/>
+                  </pic:nvPicPr>
+                  <pic:blipFill>
+                    <a:blip r:embed="rId19"/>
+                    <a:stretch>
+                      <a:fillRect/>
+                    </a:stretch>
+                  </pic:blipFill>
+                  <pic:spPr>
+                    <a:xfrm>
+                      <a:off x="0" y="0"/>
+                      <a:ext cx="2740619" cy="3484887"/>
+                    </a:xfrm>
+                    <a:prstGeom prst="rect">
+                      <a:avLst/>
+                    </a:prstGeom>
+                  </pic:spPr>
+                </pic:pic>
+              </a:graphicData>
+            </a:graphic>
+          </wp:inline>
+        </w:drawing>
+      </w:r>
+    </w:p>
+    <w:p>
+      <w:pPr>
+        <w:pStyle w:val="Prrafodelista"/>
+        <w:numPr>
+          <w:ilvl w:val="1"/>
+          <w:numId w:val="10"/>
+        </w:numPr>
+        <w:jc w:val="both"/>
+        <w:rPr>
+          <w:rFonts w:ascii="Times New Roman" w:hAnsi="Times New Roman" w:cs="Times New Roman"/>
+          <w:b/>
+          <w:bCs/>
+          <w:sz w:val="24"/>
+          <w:szCs w:val="24"/>
+        </w:rPr>
+      </w:pPr>
+      <w:r>
+        <w:rPr>
+          <w:rFonts w:ascii="Times New Roman" w:hAnsi="Times New Roman" w:cs="Times New Roman"/>
+          <w:b/>
+          <w:bCs/>
+          <w:sz w:val="24"/>
+          <w:szCs w:val="24"/>
+        </w:rPr>
+        <w:t xml:space="preserve">Cantitdad de </w:t>
+      </w:r>
+      <w:r>
+        <w:rPr>
+          <w:rFonts w:ascii="Times New Roman" w:hAnsi="Times New Roman" w:cs="Times New Roman"/>
+          <w:b/>
+          <w:bCs/>
+          <w:sz w:val="24"/>
+          <w:szCs w:val="24"/>
+        </w:rPr>
+        <w:t>reservas canceladas y no canceladas por años</w:t>
+      </w:r>
+    </w:p>
+    <w:p>
+      <w:pPr>
+        <w:pStyle w:val="Prrafodelista"/>
+        <w:ind w:left="450"/>
+        <w:jc w:val="both"/>
+        <w:rPr>
+          <w:rFonts w:ascii="Times New Roman" w:hAnsi="Times New Roman" w:cs="Times New Roman"/>
+          <w:sz w:val="24"/>
+          <w:szCs w:val="24"/>
+        </w:rPr>
+      </w:pPr>
+    </w:p>
+    <w:p>
+      <w:pPr>
+        <w:pStyle w:val="Prrafodelista"/>
+        <w:ind w:left="450"/>
+        <w:jc w:val="both"/>
+        <w:rPr>
+          <w:rFonts w:ascii="Times New Roman" w:hAnsi="Times New Roman" w:cs="Times New Roman"/>
+          <w:sz w:val="24"/>
+          <w:szCs w:val="24"/>
+        </w:rPr>
+      </w:pPr>
+      <w:r>
+        <w:rPr>
+          <w:rFonts w:ascii="Times New Roman" w:hAnsi="Times New Roman" w:cs="Times New Roman"/>
+          <w:sz w:val="24"/>
+          <w:szCs w:val="24"/>
+        </w:rPr>
+        <w:t xml:space="preserve">Para hallar la cantidad de </w:t>
+      </w:r>
+      <w:r>
+        <w:rPr>
+          <w:rFonts w:ascii="Times New Roman" w:hAnsi="Times New Roman" w:cs="Times New Roman"/>
+          <w:sz w:val="24"/>
+          <w:szCs w:val="24"/>
+        </w:rPr>
+        <w:t xml:space="preserve">reservas canceladas y no canceladas por años, </w:t>
+      </w:r>
+      <w:r>
+        <w:rPr>
+          <w:rFonts w:ascii="Times New Roman" w:hAnsi="Times New Roman" w:cs="Times New Roman"/>
+          <w:sz w:val="24"/>
+          <w:szCs w:val="24"/>
+        </w:rPr>
+        <w:t xml:space="preserve">utilizamos la instrucción </w:t>
+      </w:r>
+      <w:r>
+        <w:rPr>
+          <w:rFonts w:ascii="Times New Roman" w:hAnsi="Times New Roman" w:cs="Times New Roman"/>
+          <w:b/>
+          <w:bCs/>
+          <w:sz w:val="24"/>
+          <w:szCs w:val="24"/>
+        </w:rPr>
+        <w:t>table()</w:t>
+      </w:r>
+      <w:r>
+        <w:rPr>
+          <w:rFonts w:ascii="Times New Roman" w:hAnsi="Times New Roman" w:cs="Times New Roman"/>
+          <w:sz w:val="24"/>
+          <w:szCs w:val="24"/>
+        </w:rPr>
+        <w:t xml:space="preserve">, luego usamos </w:t>
+      </w:r>
+      <w:r>
+        <w:rPr>
+          <w:rFonts w:ascii="Times New Roman" w:hAnsi="Times New Roman" w:cs="Times New Roman"/>
+          <w:b/>
+          <w:bCs/>
+          <w:sz w:val="24"/>
+          <w:szCs w:val="24"/>
+        </w:rPr>
+        <w:t>barplot()</w:t>
+      </w:r>
+      <w:r>
+        <w:rPr>
+          <w:rFonts w:ascii="Times New Roman" w:hAnsi="Times New Roman" w:cs="Times New Roman"/>
+          <w:sz w:val="24"/>
+          <w:szCs w:val="24"/>
+        </w:rPr>
+        <w:t xml:space="preserve"> para imprimirlo.</w:t>
+      </w:r>
+    </w:p>
+    <w:p>
+      <w:pPr>
+        <w:pStyle w:val="Prrafodelista"/>
+        <w:ind w:left="450"/>
+        <w:jc w:val="both"/>
+        <w:rPr>
+          <w:rFonts w:ascii="Times New Roman" w:hAnsi="Times New Roman" w:cs="Times New Roman"/>
+          <w:sz w:val="24"/>
+          <w:szCs w:val="24"/>
+        </w:rPr>
+      </w:pPr>
+    </w:p>
+    <w:p>
+      <w:pPr>
+        <w:ind w:left="284"/>
+        <w:rPr>
+          <w:rFonts w:ascii="Times New Roman" w:hAnsi="Times New Roman" w:cs="Times New Roman"/>
+          <w:sz w:val="28"/>
+          <w:szCs w:val="28"/>
+          <w:lang w:val="es-ES"/>
+        </w:rPr>
+      </w:pPr>
+      <w:r>
+        <w:rPr>
+          <w:rFonts w:ascii="Times New Roman" w:hAnsi="Times New Roman" w:cs="Times New Roman"/>
+          <w:sz w:val="28"/>
+          <w:szCs w:val="28"/>
+          <w:lang w:val="es-ES"/>
+        </w:rPr>
+        <w:drawing>
+          <wp:inline distT="0" distB="0" distL="0" distR="0" wp14:anchorId="2DAE1D60" wp14:editId="0BA9B3BC">
+            <wp:extent cx="5620534" cy="209579"/>
+            <wp:effectExtent l="0" t="0" r="0" b="0"/>
+            <wp:docPr id="14" name="Imagen 14"/>
+            <wp:cNvGraphicFramePr>
+              <a:graphicFrameLocks xmlns:a="http://schemas.openxmlformats.org/drawingml/2006/main" noChangeAspect="1"/>
+            </wp:cNvGraphicFramePr>
+            <a:graphic xmlns:a="http://schemas.openxmlformats.org/drawingml/2006/main">
+              <a:graphicData uri="http://schemas.openxmlformats.org/drawingml/2006/picture">
+                <pic:pic xmlns:pic="http://schemas.openxmlformats.org/drawingml/2006/picture">
+                  <pic:nvPicPr>
+                    <pic:cNvPr id="1" name=""/>
+                    <pic:cNvPicPr/>
+                  </pic:nvPicPr>
+                  <pic:blipFill>
+                    <a:blip r:embed="rId20"/>
+                    <a:stretch>
+                      <a:fillRect/>
+                    </a:stretch>
+                  </pic:blipFill>
+                  <pic:spPr>
+                    <a:xfrm>
+                      <a:off x="0" y="0"/>
+                      <a:ext cx="5620534" cy="209579"/>
+                    </a:xfrm>
+                    <a:prstGeom prst="rect">
+                      <a:avLst/>
+                    </a:prstGeom>
+                  </pic:spPr>
+                </pic:pic>
+              </a:graphicData>
+            </a:graphic>
+          </wp:inline>
+        </w:drawing>
+      </w:r>
+    </w:p>
+    <w:p>
+      <w:pPr>
+        <w:ind w:left="284"/>
+        <w:rPr>
+          <w:rFonts w:ascii="Times New Roman" w:hAnsi="Times New Roman" w:cs="Times New Roman"/>
+          <w:sz w:val="28"/>
+          <w:szCs w:val="28"/>
+          <w:lang w:val="es-ES"/>
+        </w:rPr>
+      </w:pPr>
+    </w:p>
+    <w:p>
+      <w:pPr>
+        <w:ind w:left="284"/>
+        <w:rPr>
+          <w:rFonts w:ascii="Times New Roman" w:hAnsi="Times New Roman" w:cs="Times New Roman"/>
+          <w:sz w:val="28"/>
+          <w:szCs w:val="28"/>
+          <w:lang w:val="es-ES"/>
+        </w:rPr>
+      </w:pPr>
+      <w:r>
+        <w:rPr>
+          <w:rFonts w:ascii="Times New Roman" w:hAnsi="Times New Roman" w:cs="Times New Roman"/>
+          <w:sz w:val="28"/>
+          <w:szCs w:val="28"/>
+          <w:lang w:val="es-ES"/>
+        </w:rPr>
+        <w:drawing>
+          <wp:inline distT="0" distB="0" distL="0" distR="0" wp14:anchorId="6D086D51" wp14:editId="6AD42688">
+            <wp:extent cx="5733415" cy="420370"/>
+            <wp:effectExtent l="0" t="0" r="635" b="0"/>
+            <wp:docPr id="15" name="Imagen 15"/>
+            <wp:cNvGraphicFramePr>
+              <a:graphicFrameLocks xmlns:a="http://schemas.openxmlformats.org/drawingml/2006/main" noChangeAspect="1"/>
+            </wp:cNvGraphicFramePr>
+            <a:graphic xmlns:a="http://schemas.openxmlformats.org/drawingml/2006/main">
+              <a:graphicData uri="http://schemas.openxmlformats.org/drawingml/2006/picture">
+                <pic:pic xmlns:pic="http://schemas.openxmlformats.org/drawingml/2006/picture">
+                  <pic:nvPicPr>
+                    <pic:cNvPr id="1" name=""/>
+                    <pic:cNvPicPr/>
+                  </pic:nvPicPr>
+                  <pic:blipFill>
+                    <a:blip r:embed="rId21"/>
+                    <a:stretch>
+                      <a:fillRect/>
+                    </a:stretch>
+                  </pic:blipFill>
+                  <pic:spPr>
+                    <a:xfrm>
+                      <a:off x="0" y="0"/>
+                      <a:ext cx="5733415" cy="420370"/>
+                    </a:xfrm>
+                    <a:prstGeom prst="rect">
+                      <a:avLst/>
+                    </a:prstGeom>
+                  </pic:spPr>
+                </pic:pic>
+              </a:graphicData>
+            </a:graphic>
+          </wp:inline>
+        </w:drawing>
+      </w:r>
+    </w:p>
+    <w:p>
+      <w:pPr>
+        <w:ind w:left="284"/>
+        <w:rPr>
+          <w:rFonts w:ascii="Times New Roman" w:hAnsi="Times New Roman" w:cs="Times New Roman"/>
+          <w:sz w:val="28"/>
+          <w:szCs w:val="28"/>
+          <w:lang w:val="es-ES"/>
+        </w:rPr>
+      </w:pPr>
+    </w:p>
+    <w:p>
+      <w:pPr>
+        <w:ind w:left="284"/>
+        <w:rPr>
+          <w:rFonts w:ascii="Times New Roman" w:hAnsi="Times New Roman" w:cs="Times New Roman"/>
+          <w:sz w:val="24"/>
+          <w:szCs w:val="24"/>
+          <w:lang w:val="es-ES"/>
+        </w:rPr>
+      </w:pPr>
+      <w:r>
+        <w:rPr>
+          <w:rFonts w:ascii="Times New Roman" w:hAnsi="Times New Roman" w:cs="Times New Roman"/>
+          <w:sz w:val="24"/>
+          <w:szCs w:val="24"/>
+          <w:lang w:val="es-ES"/>
+        </w:rPr>
+        <w:t>Obteniendo el siguiente resultado:</w:t>
+      </w:r>
+    </w:p>
+    <w:p>
+      <w:pPr>
+        <w:ind w:left="284"/>
+        <w:rPr>
+          <w:rFonts w:ascii="Times New Roman" w:hAnsi="Times New Roman" w:cs="Times New Roman"/>
+          <w:sz w:val="24"/>
+          <w:szCs w:val="24"/>
+          <w:lang w:val="es-ES"/>
+        </w:rPr>
+      </w:pPr>
+    </w:p>
+    <w:p>
+      <w:pPr>
+        <w:ind w:left="284"/>
+        <w:jc w:val="center"/>
+        <w:rPr>
+          <w:rFonts w:ascii="Times New Roman" w:hAnsi="Times New Roman" w:cs="Times New Roman"/>
+          <w:sz w:val="24"/>
+          <w:szCs w:val="24"/>
+          <w:lang w:val="es-ES"/>
+        </w:rPr>
+      </w:pPr>
+      <w:r>
+        <w:drawing>
+          <wp:inline distT="0" distB="0" distL="0" distR="0" wp14:anchorId="5710E399" wp14:editId="3DDC14C9">
+            <wp:extent cx="4536141" cy="2277867"/>
+            <wp:effectExtent l="0" t="0" r="0" b="8255"/>
+            <wp:docPr id="26" name="Imagen 26"/>
+            <wp:cNvGraphicFramePr>
+              <a:graphicFrameLocks xmlns:a="http://schemas.openxmlformats.org/drawingml/2006/main" noChangeAspect="1"/>
+            </wp:cNvGraphicFramePr>
+            <a:graphic xmlns:a="http://schemas.openxmlformats.org/drawingml/2006/main">
+              <a:graphicData uri="http://schemas.openxmlformats.org/drawingml/2006/picture">
+                <pic:pic xmlns:pic="http://schemas.openxmlformats.org/drawingml/2006/picture">
+                  <pic:nvPicPr>
+                    <pic:cNvPr id="1" name=""/>
+                    <pic:cNvPicPr/>
+                  </pic:nvPicPr>
+                  <pic:blipFill>
+                    <a:blip r:embed="rId22"/>
+                    <a:stretch>
+                      <a:fillRect/>
+                    </a:stretch>
+                  </pic:blipFill>
+                  <pic:spPr>
+                    <a:xfrm>
+                      <a:off x="0" y="0"/>
+                      <a:ext cx="4540714" cy="2280164"/>
+                    </a:xfrm>
+                    <a:prstGeom prst="rect">
+                      <a:avLst/>
+                    </a:prstGeom>
+                  </pic:spPr>
+                </pic:pic>
+              </a:graphicData>
+            </a:graphic>
+          </wp:inline>
+        </w:drawing>
+      </w:r>
+    </w:p>
+    <w:p>
+      <w:pPr>
+        <w:ind w:left="284"/>
+        <w:jc w:val="center"/>
+        <w:rPr>
+          <w:rFonts w:ascii="Times New Roman" w:hAnsi="Times New Roman" w:cs="Times New Roman"/>
+          <w:sz w:val="24"/>
+          <w:szCs w:val="24"/>
+          <w:lang w:val="es-ES"/>
+        </w:rPr>
+      </w:pPr>
+    </w:p>
+    <w:p>
+      <w:pPr>
+        <w:ind w:left="284"/>
+        <w:rPr>
+          <w:rFonts w:ascii="Times New Roman" w:hAnsi="Times New Roman" w:cs="Times New Roman"/>
+          <w:sz w:val="24"/>
+          <w:szCs w:val="24"/>
+          <w:lang w:val="es-ES"/>
+        </w:rPr>
+      </w:pPr>
+    </w:p>
+    <w:p>
+      <w:pPr>
+        <w:pStyle w:val="Prrafodelista"/>
+        <w:numPr>
+          <w:ilvl w:val="1"/>
+          <w:numId w:val="10"/>
+        </w:numPr>
+        <w:jc w:val="both"/>
+        <w:rPr>
+          <w:rFonts w:ascii="Times New Roman" w:hAnsi="Times New Roman" w:cs="Times New Roman"/>
+          <w:b/>
+          <w:bCs/>
+          <w:sz w:val="24"/>
+          <w:szCs w:val="24"/>
+        </w:rPr>
+      </w:pPr>
+      <w:r>
+        <w:rPr>
+          <w:rFonts w:ascii="Times New Roman" w:hAnsi="Times New Roman" w:cs="Times New Roman"/>
+          <w:b/>
+          <w:bCs/>
+          <w:sz w:val="24"/>
+          <w:szCs w:val="24"/>
+        </w:rPr>
+        <w:lastRenderedPageBreak/>
+        <w:t>Distribución de clientes que vienen solo entre adultos y con menores de edad por hotel</w:t>
+      </w:r>
+    </w:p>
+    <w:p>
+      <w:pPr>
+        <w:ind w:left="-270"/>
+        <w:jc w:val="both"/>
+        <w:rPr>
+          <w:rFonts w:ascii="Times New Roman" w:hAnsi="Times New Roman" w:cs="Times New Roman"/>
+          <w:sz w:val="24"/>
+          <w:szCs w:val="24"/>
+        </w:rPr>
+      </w:pPr>
+    </w:p>
+    <w:p>
+      <w:pPr>
+        <w:ind w:left="567"/>
+        <w:jc w:val="both"/>
+        <w:rPr>
+          <w:rFonts w:ascii="Times New Roman" w:hAnsi="Times New Roman" w:cs="Times New Roman"/>
+          <w:sz w:val="24"/>
+          <w:szCs w:val="24"/>
+        </w:rPr>
+      </w:pPr>
+      <w:r>
+        <w:rPr>
+          <w:rFonts w:ascii="Times New Roman" w:hAnsi="Times New Roman" w:cs="Times New Roman"/>
+          <w:sz w:val="24"/>
+          <w:szCs w:val="24"/>
+        </w:rPr>
+        <w:t xml:space="preserve">Para hallar la cantidad de </w:t>
+      </w:r>
+      <w:r>
+        <w:rPr>
+          <w:rFonts w:ascii="Times New Roman" w:hAnsi="Times New Roman" w:cs="Times New Roman"/>
+          <w:sz w:val="24"/>
+          <w:szCs w:val="24"/>
+        </w:rPr>
+        <w:t xml:space="preserve">clientes que vienen solo entre adultos y con menores de edad por hotel, sumamos los cantidad de reservas con bebes y con niños, luego, si el resultado es mayor a cero, entonces la reserva se realizó con menores, sino solo entre adultos. Finalmente, utilizamos la </w:t>
+      </w:r>
+      <w:r>
+        <w:rPr>
+          <w:rFonts w:ascii="Times New Roman" w:hAnsi="Times New Roman" w:cs="Times New Roman"/>
+          <w:sz w:val="24"/>
+          <w:szCs w:val="24"/>
+        </w:rPr>
+        <w:t xml:space="preserve">instrucción </w:t>
+      </w:r>
+      <w:r>
+        <w:rPr>
+          <w:rFonts w:ascii="Times New Roman" w:hAnsi="Times New Roman" w:cs="Times New Roman"/>
+          <w:b/>
+          <w:bCs/>
+          <w:sz w:val="24"/>
+          <w:szCs w:val="24"/>
+        </w:rPr>
+        <w:t>table()</w:t>
+      </w:r>
+      <w:r>
+        <w:rPr>
+          <w:rFonts w:ascii="Times New Roman" w:hAnsi="Times New Roman" w:cs="Times New Roman"/>
+          <w:sz w:val="24"/>
+          <w:szCs w:val="24"/>
+        </w:rPr>
+        <w:t xml:space="preserve"> y</w:t>
+      </w:r>
+      <w:r>
+        <w:rPr>
+          <w:rFonts w:ascii="Times New Roman" w:hAnsi="Times New Roman" w:cs="Times New Roman"/>
+          <w:sz w:val="24"/>
+          <w:szCs w:val="24"/>
+        </w:rPr>
+        <w:t xml:space="preserve"> </w:t>
+      </w:r>
+      <w:r>
+        <w:rPr>
+          <w:rFonts w:ascii="Times New Roman" w:hAnsi="Times New Roman" w:cs="Times New Roman"/>
+          <w:b/>
+          <w:bCs/>
+          <w:sz w:val="24"/>
+          <w:szCs w:val="24"/>
+        </w:rPr>
+        <w:t>barplot()</w:t>
+      </w:r>
+      <w:r>
+        <w:rPr>
+          <w:rFonts w:ascii="Times New Roman" w:hAnsi="Times New Roman" w:cs="Times New Roman"/>
+          <w:sz w:val="24"/>
+          <w:szCs w:val="24"/>
+        </w:rPr>
+        <w:t xml:space="preserve"> para imprimirlo.</w:t>
+      </w:r>
+    </w:p>
+    <w:p>
+      <w:pPr>
+        <w:ind w:left="450"/>
+        <w:jc w:val="both"/>
+        <w:rPr>
+          <w:rFonts w:ascii="Times New Roman" w:hAnsi="Times New Roman" w:cs="Times New Roman"/>
+          <w:sz w:val="24"/>
+          <w:szCs w:val="24"/>
+        </w:rPr>
+      </w:pPr>
+    </w:p>
+    <w:p>
+      <w:pPr>
+        <w:ind w:left="450"/>
+        <w:jc w:val="both"/>
+        <w:rPr>
+          <w:rFonts w:ascii="Times New Roman" w:hAnsi="Times New Roman" w:cs="Times New Roman"/>
+          <w:sz w:val="24"/>
+          <w:szCs w:val="24"/>
+        </w:rPr>
+      </w:pPr>
+      <w:r>
+        <w:rPr>
+          <w:rFonts w:ascii="Times New Roman" w:hAnsi="Times New Roman" w:cs="Times New Roman"/>
+          <w:sz w:val="24"/>
+          <w:szCs w:val="24"/>
+        </w:rPr>
+        <w:drawing>
+          <wp:inline distT="0" distB="0" distL="0" distR="0" wp14:anchorId="2C04F29C" wp14:editId="4701DBEE">
+            <wp:extent cx="5733415" cy="579120"/>
+            <wp:effectExtent l="0" t="0" r="635" b="0"/>
+            <wp:docPr id="16" name="Imagen 16"/>
+            <wp:cNvGraphicFramePr>
+              <a:graphicFrameLocks xmlns:a="http://schemas.openxmlformats.org/drawingml/2006/main" noChangeAspect="1"/>
+            </wp:cNvGraphicFramePr>
+            <a:graphic xmlns:a="http://schemas.openxmlformats.org/drawingml/2006/main">
+              <a:graphicData uri="http://schemas.openxmlformats.org/drawingml/2006/picture">
+                <pic:pic xmlns:pic="http://schemas.openxmlformats.org/drawingml/2006/picture">
+                  <pic:nvPicPr>
+                    <pic:cNvPr id="1" name=""/>
+                    <pic:cNvPicPr/>
+                  </pic:nvPicPr>
+                  <pic:blipFill>
+                    <a:blip r:embed="rId23"/>
+                    <a:stretch>
+                      <a:fillRect/>
+                    </a:stretch>
+                  </pic:blipFill>
+                  <pic:spPr>
+                    <a:xfrm>
+                      <a:off x="0" y="0"/>
+                      <a:ext cx="5733415" cy="579120"/>
+                    </a:xfrm>
+                    <a:prstGeom prst="rect">
+                      <a:avLst/>
+                    </a:prstGeom>
+                  </pic:spPr>
+                </pic:pic>
+              </a:graphicData>
+            </a:graphic>
+          </wp:inline>
+        </w:drawing>
+      </w:r>
+    </w:p>
+    <w:p>
+      <w:pPr>
+        <w:ind w:left="450"/>
+        <w:jc w:val="both"/>
+        <w:rPr>
+          <w:rFonts w:ascii="Times New Roman" w:hAnsi="Times New Roman" w:cs="Times New Roman"/>
+          <w:sz w:val="24"/>
+          <w:szCs w:val="24"/>
+        </w:rPr>
+      </w:pPr>
+    </w:p>
+    <w:p>
+      <w:pPr>
+        <w:ind w:left="450"/>
+        <w:jc w:val="both"/>
+        <w:rPr>
+          <w:rFonts w:ascii="Times New Roman" w:hAnsi="Times New Roman" w:cs="Times New Roman"/>
+          <w:sz w:val="24"/>
+          <w:szCs w:val="24"/>
+        </w:rPr>
+      </w:pPr>
+      <w:r>
+        <w:rPr>
+          <w:rFonts w:ascii="Times New Roman" w:hAnsi="Times New Roman" w:cs="Times New Roman"/>
+          <w:sz w:val="24"/>
+          <w:szCs w:val="24"/>
+        </w:rPr>
+        <w:drawing>
+          <wp:inline distT="0" distB="0" distL="0" distR="0" wp14:anchorId="4D164EE6" wp14:editId="29A040B6">
+            <wp:extent cx="3264255" cy="155831"/>
+            <wp:effectExtent l="0" t="0" r="0" b="0"/>
+            <wp:docPr id="17" name="Imagen 17"/>
+            <wp:cNvGraphicFramePr>
+              <a:graphicFrameLocks xmlns:a="http://schemas.openxmlformats.org/drawingml/2006/main" noChangeAspect="1"/>
+            </wp:cNvGraphicFramePr>
+            <a:graphic xmlns:a="http://schemas.openxmlformats.org/drawingml/2006/main">
+              <a:graphicData uri="http://schemas.openxmlformats.org/drawingml/2006/picture">
+                <pic:pic xmlns:pic="http://schemas.openxmlformats.org/drawingml/2006/picture">
+                  <pic:nvPicPr>
+                    <pic:cNvPr id="1" name=""/>
+                    <pic:cNvPicPr/>
+                  </pic:nvPicPr>
+                  <pic:blipFill>
+                    <a:blip r:embed="rId24"/>
+                    <a:stretch>
+                      <a:fillRect/>
+                    </a:stretch>
+                  </pic:blipFill>
+                  <pic:spPr>
+                    <a:xfrm>
+                      <a:off x="0" y="0"/>
+                      <a:ext cx="3389873" cy="161828"/>
+                    </a:xfrm>
+                    <a:prstGeom prst="rect">
+                      <a:avLst/>
+                    </a:prstGeom>
+                  </pic:spPr>
+                </pic:pic>
+              </a:graphicData>
+            </a:graphic>
+          </wp:inline>
+        </w:drawing>
+      </w:r>
+    </w:p>
+    <w:p>
+      <w:pPr>
+        <w:ind w:left="450"/>
+        <w:jc w:val="both"/>
+        <w:rPr>
+          <w:rFonts w:ascii="Times New Roman" w:hAnsi="Times New Roman" w:cs="Times New Roman"/>
+          <w:sz w:val="24"/>
+          <w:szCs w:val="24"/>
+        </w:rPr>
+      </w:pPr>
+    </w:p>
+    <w:p>
+      <w:pPr>
+        <w:ind w:left="450"/>
+        <w:jc w:val="both"/>
+        <w:rPr>
+          <w:rFonts w:ascii="Times New Roman" w:hAnsi="Times New Roman" w:cs="Times New Roman"/>
+          <w:sz w:val="24"/>
+          <w:szCs w:val="24"/>
+        </w:rPr>
+      </w:pPr>
+      <w:r>
+        <w:rPr>
+          <w:rFonts w:ascii="Times New Roman" w:hAnsi="Times New Roman" w:cs="Times New Roman"/>
+          <w:sz w:val="24"/>
+          <w:szCs w:val="24"/>
+        </w:rPr>
+        <w:drawing>
+          <wp:inline distT="0" distB="0" distL="0" distR="0" wp14:anchorId="448B0E47" wp14:editId="74255569">
+            <wp:extent cx="5733415" cy="415925"/>
+            <wp:effectExtent l="0" t="0" r="635" b="3175"/>
+            <wp:docPr id="18" name="Imagen 18"/>
+            <wp:cNvGraphicFramePr>
+              <a:graphicFrameLocks xmlns:a="http://schemas.openxmlformats.org/drawingml/2006/main" noChangeAspect="1"/>
+            </wp:cNvGraphicFramePr>
+            <a:graphic xmlns:a="http://schemas.openxmlformats.org/drawingml/2006/main">
+              <a:graphicData uri="http://schemas.openxmlformats.org/drawingml/2006/picture">
+                <pic:pic xmlns:pic="http://schemas.openxmlformats.org/drawingml/2006/picture">
+                  <pic:nvPicPr>
+                    <pic:cNvPr id="1" name=""/>
+                    <pic:cNvPicPr/>
+                  </pic:nvPicPr>
+                  <pic:blipFill>
+                    <a:blip r:embed="rId25"/>
+                    <a:stretch>
+                      <a:fillRect/>
+                    </a:stretch>
+                  </pic:blipFill>
+                  <pic:spPr>
+                    <a:xfrm>
+                      <a:off x="0" y="0"/>
+                      <a:ext cx="5733415" cy="415925"/>
+                    </a:xfrm>
+                    <a:prstGeom prst="rect">
+                      <a:avLst/>
+                    </a:prstGeom>
+                  </pic:spPr>
+                </pic:pic>
+              </a:graphicData>
+            </a:graphic>
+          </wp:inline>
+        </w:drawing>
+      </w:r>
+    </w:p>
+    <w:p>
+      <w:pPr>
+        <w:ind w:left="284"/>
+        <w:rPr>
+          <w:rFonts w:ascii="Times New Roman" w:hAnsi="Times New Roman" w:cs="Times New Roman"/>
+          <w:sz w:val="28"/>
+          <w:szCs w:val="28"/>
+          <w:lang w:val="es-ES"/>
+        </w:rPr>
+      </w:pPr>
+    </w:p>
+    <w:p>
+      <w:pPr>
+        <w:ind w:left="284" w:firstLine="166"/>
+        <w:rPr>
+          <w:rFonts w:ascii="Times New Roman" w:hAnsi="Times New Roman" w:cs="Times New Roman"/>
+          <w:sz w:val="24"/>
+          <w:szCs w:val="24"/>
+          <w:lang w:val="es-ES"/>
+        </w:rPr>
+      </w:pPr>
+      <w:r>
+        <w:rPr>
+          <w:rFonts w:ascii="Times New Roman" w:hAnsi="Times New Roman" w:cs="Times New Roman"/>
+          <w:sz w:val="24"/>
+          <w:szCs w:val="24"/>
+          <w:lang w:val="es-ES"/>
+        </w:rPr>
+        <w:t>Obteniendo el siguiente resultado:</w:t>
+      </w:r>
+    </w:p>
+    <w:p>
+      <w:pPr>
+        <w:jc w:val="center"/>
+        <w:rPr>
+          <w:rFonts w:ascii="Times New Roman" w:hAnsi="Times New Roman" w:cs="Times New Roman"/>
+          <w:sz w:val="24"/>
+          <w:szCs w:val="24"/>
+          <w:lang w:val="es-ES"/>
+        </w:rPr>
+      </w:pPr>
+      <w:r>
+        <w:drawing>
+          <wp:inline distT="0" distB="0" distL="0" distR="0" wp14:anchorId="4003A6B1" wp14:editId="3B93756B">
+            <wp:extent cx="4087906" cy="2942441"/>
+            <wp:effectExtent l="0" t="0" r="8255" b="0"/>
+            <wp:docPr id="28" name="Imagen 28"/>
+            <wp:cNvGraphicFramePr>
+              <a:graphicFrameLocks xmlns:a="http://schemas.openxmlformats.org/drawingml/2006/main" noChangeAspect="1"/>
+            </wp:cNvGraphicFramePr>
+            <a:graphic xmlns:a="http://schemas.openxmlformats.org/drawingml/2006/main">
+              <a:graphicData uri="http://schemas.openxmlformats.org/drawingml/2006/picture">
+                <pic:pic xmlns:pic="http://schemas.openxmlformats.org/drawingml/2006/picture">
+                  <pic:nvPicPr>
+                    <pic:cNvPr id="1" name=""/>
+                    <pic:cNvPicPr/>
+                  </pic:nvPicPr>
+                  <pic:blipFill>
+                    <a:blip r:embed="rId26"/>
+                    <a:stretch>
+                      <a:fillRect/>
+                    </a:stretch>
+                  </pic:blipFill>
+                  <pic:spPr>
+                    <a:xfrm>
+                      <a:off x="0" y="0"/>
+                      <a:ext cx="4092396" cy="2945673"/>
+                    </a:xfrm>
+                    <a:prstGeom prst="rect">
+                      <a:avLst/>
+                    </a:prstGeom>
+                  </pic:spPr>
+                </pic:pic>
+              </a:graphicData>
+            </a:graphic>
+          </wp:inline>
+        </w:drawing>
+      </w:r>
+    </w:p>
+    <w:p>
+      <w:pPr>
+        <w:rPr>
+          <w:rFonts w:ascii="Times New Roman" w:hAnsi="Times New Roman" w:cs="Times New Roman"/>
+          <w:sz w:val="24"/>
+          <w:szCs w:val="24"/>
+          <w:lang w:val="es-ES"/>
+        </w:rPr>
+      </w:pPr>
+    </w:p>
+    <w:p>
+      <w:pPr>
+        <w:rPr>
+          <w:rFonts w:ascii="Times New Roman" w:hAnsi="Times New Roman" w:cs="Times New Roman"/>
+          <w:sz w:val="24"/>
+          <w:szCs w:val="24"/>
+          <w:lang w:val="es-ES"/>
+        </w:rPr>
+      </w:pPr>
+    </w:p>
+    <w:p>
+      <w:pPr>
+        <w:pStyle w:val="Prrafodelista"/>
+        <w:numPr>
+          <w:ilvl w:val="0"/>
+          <w:numId w:val="10"/>
+        </w:numPr>
+        <w:jc w:val="both"/>
+        <w:rPr>
+          <w:rFonts w:ascii="Times New Roman" w:hAnsi="Times New Roman" w:cs="Times New Roman"/>
+          <w:b/>
+          <w:bCs/>
+          <w:sz w:val="28"/>
+          <w:szCs w:val="28"/>
+        </w:rPr>
+      </w:pPr>
+      <w:r>
+        <w:rPr>
+          <w:rFonts w:ascii="Times New Roman" w:hAnsi="Times New Roman" w:cs="Times New Roman"/>
+          <w:b/>
+          <w:bCs/>
+          <w:sz w:val="28"/>
+          <w:szCs w:val="28"/>
+        </w:rPr>
+        <w:t>Conclusiones preliminares</w:t>
+      </w:r>
+    </w:p>
+    <w:p>
+      <w:pPr>
+        <w:jc w:val="both"/>
+        <w:rPr>
+          <w:rFonts w:ascii="Times New Roman" w:hAnsi="Times New Roman" w:cs="Times New Roman"/>
+          <w:b/>
+          <w:bCs/>
+          <w:sz w:val="28"/>
+          <w:szCs w:val="28"/>
+        </w:rPr>
+      </w:pPr>
+    </w:p>
+    <w:p>
+      <w:pPr>
+        <w:ind w:left="450"/>
+        <w:jc w:val="both"/>
+        <w:rPr>
+          <w:rFonts w:ascii="Times New Roman" w:hAnsi="Times New Roman" w:cs="Times New Roman"/>
+          <w:sz w:val="24"/>
+          <w:szCs w:val="24"/>
+        </w:rPr>
+      </w:pPr>
+      <w:r>
+        <w:rPr>
+          <w:rFonts w:ascii="Times New Roman" w:hAnsi="Times New Roman" w:cs="Times New Roman"/>
+          <w:sz w:val="24"/>
+          <w:szCs w:val="24"/>
+        </w:rPr>
+        <w:t>Dados el análisis de las tres tablas anteriores podemos deducir las siguientes conclusiones:</w:t>
+      </w:r>
+    </w:p>
+    <w:p>
+      <w:pPr>
+        <w:ind w:left="450"/>
+        <w:jc w:val="both"/>
+        <w:rPr>
+          <w:rFonts w:ascii="Times New Roman" w:hAnsi="Times New Roman" w:cs="Times New Roman"/>
+          <w:sz w:val="24"/>
+          <w:szCs w:val="24"/>
+        </w:rPr>
+      </w:pPr>
+    </w:p>
+    <w:p>
+      <w:pPr>
+        <w:pStyle w:val="Prrafodelista"/>
+        <w:numPr>
+          <w:ilvl w:val="0"/>
+          <w:numId w:val="13"/>
+        </w:numPr>
+        <w:jc w:val="both"/>
+        <w:rPr>
+          <w:rFonts w:ascii="Times New Roman" w:hAnsi="Times New Roman" w:cs="Times New Roman"/>
+          <w:sz w:val="24"/>
+          <w:szCs w:val="24"/>
+        </w:rPr>
+      </w:pPr>
+      <w:r>
+        <w:rPr>
+          <w:rFonts w:ascii="Times New Roman" w:hAnsi="Times New Roman" w:cs="Times New Roman"/>
+          <w:sz w:val="24"/>
+          <w:szCs w:val="24"/>
+        </w:rPr>
+        <w:t>El hotel de tipo ciudad es más concurrido que el de tipo resort durante los 3 años.</w:t>
+      </w:r>
+    </w:p>
+    <w:p>
+      <w:pPr>
+        <w:pStyle w:val="Prrafodelista"/>
+        <w:ind w:left="1080"/>
+        <w:jc w:val="both"/>
+        <w:rPr>
+          <w:rFonts w:ascii="Times New Roman" w:hAnsi="Times New Roman" w:cs="Times New Roman"/>
+          <w:sz w:val="24"/>
+          <w:szCs w:val="24"/>
+        </w:rPr>
+      </w:pPr>
+      <w:r>
+        <w:rPr>
+          <w:rFonts w:ascii="Times New Roman" w:hAnsi="Times New Roman" w:cs="Times New Roman"/>
+          <w:sz w:val="24"/>
+          <w:szCs w:val="24"/>
+        </w:rPr>
+        <w:t xml:space="preserve"> </w:t>
+      </w:r>
+    </w:p>
+    <w:p>
+      <w:pPr>
+        <w:pStyle w:val="Prrafodelista"/>
+        <w:numPr>
+          <w:ilvl w:val="0"/>
+          <w:numId w:val="13"/>
+        </w:numPr>
+        <w:jc w:val="both"/>
+        <w:rPr>
+          <w:rFonts w:ascii="Times New Roman" w:hAnsi="Times New Roman" w:cs="Times New Roman"/>
+          <w:sz w:val="24"/>
+          <w:szCs w:val="24"/>
+        </w:rPr>
+      </w:pPr>
+      <w:r>
+        <w:rPr>
+          <w:rFonts w:ascii="Times New Roman" w:hAnsi="Times New Roman" w:cs="Times New Roman"/>
+          <w:sz w:val="24"/>
+          <w:szCs w:val="24"/>
+        </w:rPr>
+        <w:lastRenderedPageBreak/>
+        <w:t>El año 2016 fue el año con más turistas</w:t>
+      </w:r>
+      <w:r>
+        <w:rPr>
+          <w:rFonts w:ascii="Times New Roman" w:hAnsi="Times New Roman" w:cs="Times New Roman"/>
+          <w:sz w:val="24"/>
+          <w:szCs w:val="24"/>
+        </w:rPr>
+        <w:t>, pero a la vez fue el año con más cancelaciones, además, si el número de reservas crece, tambien lo hace las cancelaciones.</w:t>
+      </w:r>
+    </w:p>
+    <w:p>
+      <w:pPr>
+        <w:pStyle w:val="Prrafodelista"/>
+        <w:rPr>
+          <w:rFonts w:ascii="Times New Roman" w:hAnsi="Times New Roman" w:cs="Times New Roman"/>
+          <w:sz w:val="24"/>
+          <w:szCs w:val="24"/>
+        </w:rPr>
+      </w:pPr>
+    </w:p>
+    <w:p>
+      <w:pPr>
+        <w:pStyle w:val="Prrafodelista"/>
+        <w:numPr>
+          <w:ilvl w:val="0"/>
+          <w:numId w:val="13"/>
+        </w:numPr>
+        <w:jc w:val="both"/>
+        <w:rPr>
+          <w:rFonts w:ascii="Times New Roman" w:hAnsi="Times New Roman" w:cs="Times New Roman"/>
+          <w:sz w:val="24"/>
+          <w:szCs w:val="24"/>
+        </w:rPr>
+      </w:pPr>
+      <w:r>
+        <w:rPr>
+          <w:rFonts w:ascii="Times New Roman" w:hAnsi="Times New Roman" w:cs="Times New Roman"/>
+          <w:sz w:val="24"/>
+          <w:szCs w:val="24"/>
+        </w:rPr>
+        <w:t xml:space="preserve"> La mayor cantidad de personas viajan solos  o en grupo, pero que entren en la categoría de adultos.</w:t>
+      </w:r>
+    </w:p>
+    <w:p>
+      <w:pPr>
+        <w:rPr>
+          <w:rFonts w:ascii="Times New Roman" w:hAnsi="Times New Roman" w:cs="Times New Roman"/>
+          <w:sz w:val="24"/>
+          <w:szCs w:val="24"/>
+          <w:lang w:val="es-ES"/>
+        </w:rPr>
+      </w:pPr>
+    </w:p>
+    <w:p>
+      <w:pPr>
+        <w:ind w:left="284" w:firstLine="166"/>
+        <w:rPr>
+          <w:rFonts w:ascii="Times New Roman" w:hAnsi="Times New Roman" w:cs="Times New Roman"/>
+          <w:sz w:val="24"/>
+          <w:szCs w:val="24"/>
+          <w:lang w:val="es-ES"/>
+        </w:rPr>
+      </w:pPr>
+    </w:p>
+    <w:p>
+      <w:pPr>
+        <w:ind w:left="284"/>
+        <w:rPr>
+          <w:rFonts w:ascii="Times New Roman" w:hAnsi="Times New Roman" w:cs="Times New Roman"/>
+          <w:sz w:val="24"/>
+          <w:szCs w:val="24"/>
+          <w:lang w:val="es-ES"/>
+        </w:rPr>
+      </w:pPr>
+    </w:p>
+    <w:p>
+      <w:pPr>
+        <w:rPr>
+          <w:rFonts w:ascii="Times New Roman" w:hAnsi="Times New Roman" w:cs="Times New Roman"/>
+          <w:sz w:val="24"/>
+          <w:szCs w:val="24"/>
+          <w:lang w:val="es-ES"/>
+        </w:rPr>
+      </w:pPr>
+    </w:p>
+    <w:p>
+      <w:pPr>
+        <w:pStyle w:val="Prrafodelista"/>
+        <w:numPr>
+          <w:ilvl w:val="0"/>
+          <w:numId w:val="10"/>
+        </w:numPr>
+        <w:jc w:val="both"/>
+        <w:rPr>
+          <w:rFonts w:ascii="Times New Roman" w:hAnsi="Times New Roman" w:cs="Times New Roman"/>
+          <w:b/>
+          <w:bCs/>
+          <w:sz w:val="28"/>
+          <w:szCs w:val="28"/>
+        </w:rPr>
+      </w:pPr>
+      <w:r>
+        <w:rPr>
+          <w:rFonts w:ascii="Times New Roman" w:hAnsi="Times New Roman" w:cs="Times New Roman"/>
+          <w:b/>
+          <w:bCs/>
+          <w:sz w:val="28"/>
+          <w:szCs w:val="28"/>
+        </w:rPr>
+        <w:t>Referencias</w:t>
+      </w:r>
+    </w:p>
+    <w:p>
+      <w:pPr>
+        <w:pStyle w:val="Prrafodelista"/>
+        <w:ind w:left="450"/>
+        <w:jc w:val="both"/>
+        <w:rPr>
+          <w:sz w:val="24"/>
+          <w:szCs w:val="24"/>
+        </w:rPr>
+      </w:pPr>
+    </w:p>
+    <w:p>
+      <w:pPr>
+        <w:jc w:val="both"/>
+        <w:rPr>
+          <w:rFonts w:ascii="Roboto" w:hAnsi="Roboto"/>
+          <w:color w:val="202124"/>
+          <w:sz w:val="20"/>
+          <w:szCs w:val="20"/>
+          <w:shd w:val="clear" w:color="auto" w:fill="FFFFFF"/>
+        </w:rPr>
+      </w:pPr>
+      <w:r>
+        <w:rPr>
+          <w:rFonts w:ascii="Roboto" w:hAnsi="Roboto"/>
+          <w:color w:val="202124"/>
+          <w:sz w:val="20"/>
+          <w:szCs w:val="20"/>
+          <w:shd w:val="clear" w:color="auto" w:fill="FFFFFF"/>
+        </w:rPr>
+        <w:t xml:space="preserve">Hotel booking demand datasets Antonio, de Almeida, &amp; Nunes - Data in Brief </w:t>
+      </w:r>
+      <w:r>
+        <w:rPr>
+          <w:rFonts w:ascii="Roboto" w:hAnsi="Roboto"/>
+          <w:color w:val="202124"/>
+          <w:sz w:val="20"/>
+          <w:szCs w:val="20"/>
+          <w:shd w:val="clear" w:color="auto" w:fill="FFFFFF"/>
+        </w:rPr>
+        <w:t>–</w:t>
+      </w:r>
+      <w:r>
+        <w:rPr>
+          <w:rFonts w:ascii="Roboto" w:hAnsi="Roboto"/>
+          <w:color w:val="202124"/>
+          <w:sz w:val="20"/>
+          <w:szCs w:val="20"/>
+          <w:shd w:val="clear" w:color="auto" w:fill="FFFFFF"/>
+        </w:rPr>
+        <w:t xml:space="preserve"> 2019</w:t>
+      </w:r>
+      <w:r>
+        <w:rPr>
+          <w:rFonts w:ascii="Roboto" w:hAnsi="Roboto"/>
+          <w:color w:val="202124"/>
+          <w:sz w:val="20"/>
+          <w:szCs w:val="20"/>
+          <w:shd w:val="clear" w:color="auto" w:fill="FFFFFF"/>
+        </w:rPr>
+        <w:t xml:space="preserve">. Recuperado de </w:t>
+      </w:r>
+      <w:hyperlink r:id="rId27" w:history="1">
         <w:r>
           <w:rPr>
             <w:rStyle w:val="Hipervnculo"/>
-            <w:sz w:val="24"/>
-            <w:szCs w:val="24"/>
+            <w:rFonts w:ascii="Roboto" w:hAnsi="Roboto"/>
+            <w:sz w:val="20"/>
+            <w:szCs w:val="20"/>
+            <w:shd w:val="clear" w:color="auto" w:fill="FFFFFF"/>
           </w:rPr>
-          <w:t>https://en.wikipedia.org/wiki/List_of_ISO_3166_country_codes</w:t>
+          <w:t>https://doi.org/10.1016/j.dib.2018.11.126</w:t>
         </w:r>
       </w:hyperlink>
       <w:r>
         <w:rPr>
-          <w:sz w:val="24"/>
-          <w:szCs w:val="24"/>
+          <w:rFonts w:ascii="Roboto" w:hAnsi="Roboto"/>
+          <w:color w:val="202124"/>
+          <w:sz w:val="20"/>
+          <w:szCs w:val="20"/>
+          <w:shd w:val="clear" w:color="auto" w:fill="FFFFFF"/>
         </w:rPr>
         <w:t xml:space="preserve"> </w:t>
       </w:r>
     </w:p>
     <w:p>
       <w:pPr>
-        <w:ind w:left="720"/>
-        <w:jc w:val="both"/>
-        <w:rPr>
-          <w:sz w:val="24"/>
-          <w:szCs w:val="24"/>
-        </w:rPr>
-      </w:pPr>
-      <w:hyperlink r:id="rId13" w:history="1">
-        <w:r>
-          <w:rPr>
-            <w:rStyle w:val="Hipervnculo"/>
-            <w:sz w:val="24"/>
-            <w:szCs w:val="24"/>
-          </w:rPr>
-          <w:t>https://www.sciencedirect.com/science/article/pii/S2352340918315191</w:t>
-        </w:r>
-      </w:hyperlink>
-      <w:r>
-        <w:rPr>
-          <w:sz w:val="24"/>
-          <w:szCs w:val="24"/>
-        </w:rPr>
-        <w:t xml:space="preserve"> </w:t>
-      </w:r>
-    </w:p>
-    <w:p>
-      <w:pPr>
-        <w:ind w:left="720"/>
         <w:jc w:val="both"/>
         <w:rPr>
           <w:sz w:val="24"/>
@@ -6627,6 +8664,95 @@
     </w:lvl>
   </w:abstractNum>
   <w:abstractNum w:abstractNumId="5" w15:restartNumberingAfterBreak="0">
+    <w:nsid w:val="34637C33"/>
+    <w:multiLevelType w:val="hybridMultilevel"/>
+    <w:tmpl w:val="A27634EE"/>
+    <w:lvl w:ilvl="0" w:tplc="0242E902">
+      <w:start w:val="1"/>
+      <w:numFmt w:val="decimal"/>
+      <w:lvlText w:val="%1)"/>
+      <w:lvlJc w:val="left"/>
+      <w:pPr>
+        <w:ind w:left="2160" w:hanging="360"/>
+      </w:pPr>
+      <w:rPr>
+        <w:rFonts w:hint="default"/>
+      </w:rPr>
+    </w:lvl>
+    <w:lvl w:ilvl="1" w:tplc="04090019" w:tentative="1">
+      <w:start w:val="1"/>
+      <w:numFmt w:val="lowerLetter"/>
+      <w:lvlText w:val="%2."/>
+      <w:lvlJc w:val="left"/>
+      <w:pPr>
+        <w:ind w:left="2880" w:hanging="360"/>
+      </w:pPr>
+    </w:lvl>
+    <w:lvl w:ilvl="2" w:tplc="0409001B" w:tentative="1">
+      <w:start w:val="1"/>
+      <w:numFmt w:val="lowerRoman"/>
+      <w:lvlText w:val="%3."/>
+      <w:lvlJc w:val="right"/>
+      <w:pPr>
+        <w:ind w:left="3600" w:hanging="180"/>
+      </w:pPr>
+    </w:lvl>
+    <w:lvl w:ilvl="3" w:tplc="0409000F" w:tentative="1">
+      <w:start w:val="1"/>
+      <w:numFmt w:val="decimal"/>
+      <w:lvlText w:val="%4."/>
+      <w:lvlJc w:val="left"/>
+      <w:pPr>
+        <w:ind w:left="4320" w:hanging="360"/>
+      </w:pPr>
+    </w:lvl>
+    <w:lvl w:ilvl="4" w:tplc="04090019" w:tentative="1">
+      <w:start w:val="1"/>
+      <w:numFmt w:val="lowerLetter"/>
+      <w:lvlText w:val="%5."/>
+      <w:lvlJc w:val="left"/>
+      <w:pPr>
+        <w:ind w:left="5040" w:hanging="360"/>
+      </w:pPr>
+    </w:lvl>
+    <w:lvl w:ilvl="5" w:tplc="0409001B" w:tentative="1">
+      <w:start w:val="1"/>
+      <w:numFmt w:val="lowerRoman"/>
+      <w:lvlText w:val="%6."/>
+      <w:lvlJc w:val="right"/>
+      <w:pPr>
+        <w:ind w:left="5760" w:hanging="180"/>
+      </w:pPr>
+    </w:lvl>
+    <w:lvl w:ilvl="6" w:tplc="0409000F" w:tentative="1">
+      <w:start w:val="1"/>
+      <w:numFmt w:val="decimal"/>
+      <w:lvlText w:val="%7."/>
+      <w:lvlJc w:val="left"/>
+      <w:pPr>
+        <w:ind w:left="6480" w:hanging="360"/>
+      </w:pPr>
+    </w:lvl>
+    <w:lvl w:ilvl="7" w:tplc="04090019" w:tentative="1">
+      <w:start w:val="1"/>
+      <w:numFmt w:val="lowerLetter"/>
+      <w:lvlText w:val="%8."/>
+      <w:lvlJc w:val="left"/>
+      <w:pPr>
+        <w:ind w:left="7200" w:hanging="360"/>
+      </w:pPr>
+    </w:lvl>
+    <w:lvl w:ilvl="8" w:tplc="0409001B" w:tentative="1">
+      <w:start w:val="1"/>
+      <w:numFmt w:val="lowerRoman"/>
+      <w:lvlText w:val="%9."/>
+      <w:lvlJc w:val="right"/>
+      <w:pPr>
+        <w:ind w:left="7920" w:hanging="180"/>
+      </w:pPr>
+    </w:lvl>
+  </w:abstractNum>
+  <w:abstractNum w:abstractNumId="6" w15:restartNumberingAfterBreak="0">
     <w:nsid w:val="3595461A"/>
     <w:multiLevelType w:val="hybridMultilevel"/>
     <w:tmpl w:val="103C3748"/>
@@ -6715,7 +8841,7 @@
       </w:pPr>
     </w:lvl>
   </w:abstractNum>
-  <w:abstractNum w:abstractNumId="6" w15:restartNumberingAfterBreak="0">
+  <w:abstractNum w:abstractNumId="7" w15:restartNumberingAfterBreak="0">
     <w:nsid w:val="46462EA2"/>
     <w:multiLevelType w:val="hybridMultilevel"/>
     <w:tmpl w:val="E1086A86"/>
@@ -6804,7 +8930,7 @@
       </w:pPr>
     </w:lvl>
   </w:abstractNum>
-  <w:abstractNum w:abstractNumId="7" w15:restartNumberingAfterBreak="0">
+  <w:abstractNum w:abstractNumId="8" w15:restartNumberingAfterBreak="0">
     <w:nsid w:val="469B6F2E"/>
     <w:multiLevelType w:val="multilevel"/>
     <w:tmpl w:val="EC121FC8"/>
@@ -6919,7 +9045,7 @@
       </w:rPr>
     </w:lvl>
   </w:abstractNum>
-  <w:abstractNum w:abstractNumId="8" w15:restartNumberingAfterBreak="0">
+  <w:abstractNum w:abstractNumId="9" w15:restartNumberingAfterBreak="0">
     <w:nsid w:val="5233474F"/>
     <w:multiLevelType w:val="multilevel"/>
     <w:tmpl w:val="BB3A5AE8"/>
@@ -7032,7 +9158,96 @@
       </w:rPr>
     </w:lvl>
   </w:abstractNum>
-  <w:abstractNum w:abstractNumId="9" w15:restartNumberingAfterBreak="0">
+  <w:abstractNum w:abstractNumId="10" w15:restartNumberingAfterBreak="0">
+    <w:nsid w:val="56EB30BE"/>
+    <w:multiLevelType w:val="hybridMultilevel"/>
+    <w:tmpl w:val="DAE8A278"/>
+    <w:lvl w:ilvl="0" w:tplc="04090011">
+      <w:start w:val="1"/>
+      <w:numFmt w:val="decimal"/>
+      <w:lvlText w:val="%1)"/>
+      <w:lvlJc w:val="left"/>
+      <w:pPr>
+        <w:ind w:left="1080" w:hanging="360"/>
+      </w:pPr>
+      <w:rPr>
+        <w:rFonts w:hint="default"/>
+      </w:rPr>
+    </w:lvl>
+    <w:lvl w:ilvl="1" w:tplc="04090019" w:tentative="1">
+      <w:start w:val="1"/>
+      <w:numFmt w:val="lowerLetter"/>
+      <w:lvlText w:val="%2."/>
+      <w:lvlJc w:val="left"/>
+      <w:pPr>
+        <w:ind w:left="1800" w:hanging="360"/>
+      </w:pPr>
+    </w:lvl>
+    <w:lvl w:ilvl="2" w:tplc="0409001B" w:tentative="1">
+      <w:start w:val="1"/>
+      <w:numFmt w:val="lowerRoman"/>
+      <w:lvlText w:val="%3."/>
+      <w:lvlJc w:val="right"/>
+      <w:pPr>
+        <w:ind w:left="2520" w:hanging="180"/>
+      </w:pPr>
+    </w:lvl>
+    <w:lvl w:ilvl="3" w:tplc="0409000F" w:tentative="1">
+      <w:start w:val="1"/>
+      <w:numFmt w:val="decimal"/>
+      <w:lvlText w:val="%4."/>
+      <w:lvlJc w:val="left"/>
+      <w:pPr>
+        <w:ind w:left="3240" w:hanging="360"/>
+      </w:pPr>
+    </w:lvl>
+    <w:lvl w:ilvl="4" w:tplc="04090019" w:tentative="1">
+      <w:start w:val="1"/>
+      <w:numFmt w:val="lowerLetter"/>
+      <w:lvlText w:val="%5."/>
+      <w:lvlJc w:val="left"/>
+      <w:pPr>
+        <w:ind w:left="3960" w:hanging="360"/>
+      </w:pPr>
+    </w:lvl>
+    <w:lvl w:ilvl="5" w:tplc="0409001B" w:tentative="1">
+      <w:start w:val="1"/>
+      <w:numFmt w:val="lowerRoman"/>
+      <w:lvlText w:val="%6."/>
+      <w:lvlJc w:val="right"/>
+      <w:pPr>
+        <w:ind w:left="4680" w:hanging="180"/>
+      </w:pPr>
+    </w:lvl>
+    <w:lvl w:ilvl="6" w:tplc="0409000F" w:tentative="1">
+      <w:start w:val="1"/>
+      <w:numFmt w:val="decimal"/>
+      <w:lvlText w:val="%7."/>
+      <w:lvlJc w:val="left"/>
+      <w:pPr>
+        <w:ind w:left="5400" w:hanging="360"/>
+      </w:pPr>
+    </w:lvl>
+    <w:lvl w:ilvl="7" w:tplc="04090019" w:tentative="1">
+      <w:start w:val="1"/>
+      <w:numFmt w:val="lowerLetter"/>
+      <w:lvlText w:val="%8."/>
+      <w:lvlJc w:val="left"/>
+      <w:pPr>
+        <w:ind w:left="6120" w:hanging="360"/>
+      </w:pPr>
+    </w:lvl>
+    <w:lvl w:ilvl="8" w:tplc="0409001B" w:tentative="1">
+      <w:start w:val="1"/>
+      <w:numFmt w:val="lowerRoman"/>
+      <w:lvlText w:val="%9."/>
+      <w:lvlJc w:val="right"/>
+      <w:pPr>
+        <w:ind w:left="6840" w:hanging="180"/>
+      </w:pPr>
+    </w:lvl>
+  </w:abstractNum>
+  <w:abstractNum w:abstractNumId="11" w15:restartNumberingAfterBreak="0">
     <w:nsid w:val="5FB434AE"/>
     <w:multiLevelType w:val="hybridMultilevel"/>
     <w:tmpl w:val="28EA05DA"/>
@@ -7121,7 +9336,7 @@
       </w:pPr>
     </w:lvl>
   </w:abstractNum>
-  <w:abstractNum w:abstractNumId="10" w15:restartNumberingAfterBreak="0">
+  <w:abstractNum w:abstractNumId="12" w15:restartNumberingAfterBreak="0">
     <w:nsid w:val="5FE92A45"/>
     <w:multiLevelType w:val="hybridMultilevel"/>
     <w:tmpl w:val="EDB6EA70"/>
@@ -7234,25 +9449,25 @@
     </w:lvl>
   </w:abstractNum>
   <w:num w:numId="1">
+    <w:abstractNumId w:val="8"/>
+  </w:num>
+  <w:num w:numId="2">
+    <w:abstractNumId w:val="12"/>
+  </w:num>
+  <w:num w:numId="3">
+    <w:abstractNumId w:val="6"/>
+  </w:num>
+  <w:num w:numId="4">
     <w:abstractNumId w:val="7"/>
   </w:num>
-  <w:num w:numId="2">
-    <w:abstractNumId w:val="10"/>
-  </w:num>
-  <w:num w:numId="3">
-    <w:abstractNumId w:val="5"/>
-  </w:num>
-  <w:num w:numId="4">
-    <w:abstractNumId w:val="6"/>
-  </w:num>
   <w:num w:numId="5">
-    <w:abstractNumId w:val="9"/>
+    <w:abstractNumId w:val="11"/>
   </w:num>
   <w:num w:numId="6">
     <w:abstractNumId w:val="2"/>
   </w:num>
   <w:num w:numId="7">
-    <w:abstractNumId w:val="8"/>
+    <w:abstractNumId w:val="9"/>
   </w:num>
   <w:num w:numId="8">
     <w:abstractNumId w:val="3"/>
@@ -7265,6 +9480,12 @@
   </w:num>
   <w:num w:numId="11">
     <w:abstractNumId w:val="0"/>
+  </w:num>
+  <w:num w:numId="12">
+    <w:abstractNumId w:val="5"/>
+  </w:num>
+  <w:num w:numId="13">
+    <w:abstractNumId w:val="10"/>
   </w:num>
 </w:numbering>
 </file>

</xml_diff>